<commit_message>
permisos modulo aprobar solicitud
</commit_message>
<xml_diff>
--- a/Backend/ApiGeneradorDocumentos/ACTA ACUERDO DE ALIMENTOS.docx
+++ b/Backend/ApiGeneradorDocumentos/ACTA ACUERDO DE ALIMENTOS.docx
@@ -1504,13 +1504,13 @@
         <w:rPr>
           <w:rFonts w:ascii="Arial" w:eastAsia="Arial" w:hAnsi="Arial" w:cs="Arial"/>
         </w:rPr>
-        <w:t>{hechos</w:t>
-      </w:r>
-      <w:r>
-        <w:rPr>
-          <w:rFonts w:ascii="Arial" w:eastAsia="Arial" w:hAnsi="Arial" w:cs="Arial"/>
-        </w:rPr>
-        <w:t>_descripcion</w:t>
+        <w:t>{</w:t>
+      </w:r>
+      <w:r>
+        <w:rPr>
+          <w:rFonts w:ascii="Arial" w:eastAsia="Arial" w:hAnsi="Arial" w:cs="Arial"/>
+        </w:rPr>
+        <w:t>hechos_descripcion</w:t>
       </w:r>
       <w:r>
         <w:rPr>
@@ -1526,6 +1526,212 @@
           <w:rFonts w:ascii="Arial" w:eastAsia="Arial" w:hAnsi="Arial" w:cs="Arial"/>
         </w:rPr>
       </w:pPr>
+    </w:p>
+    <w:p>
+      <w:pPr>
+        <w:ind w:left="360"/>
+        <w:jc w:val="center"/>
+        <w:rPr>
+          <w:rFonts w:ascii="Arial" w:eastAsia="Arial" w:hAnsi="Arial" w:cs="Arial"/>
+          <w:b/>
+        </w:rPr>
+      </w:pPr>
+    </w:p>
+    <w:p>
+      <w:pPr>
+        <w:ind w:left="360"/>
+        <w:jc w:val="center"/>
+        <w:rPr>
+          <w:rFonts w:ascii="Arial" w:eastAsia="Arial" w:hAnsi="Arial" w:cs="Arial"/>
+          <w:b/>
+        </w:rPr>
+      </w:pPr>
+      <w:r>
+        <w:rPr>
+          <w:rFonts w:ascii="Arial" w:eastAsia="Arial" w:hAnsi="Arial" w:cs="Arial"/>
+          <w:b/>
+        </w:rPr>
+        <w:t>PRETENSIONES</w:t>
+      </w:r>
+    </w:p>
+    <w:p>
+      <w:pPr>
+        <w:ind w:left="360"/>
+        <w:jc w:val="center"/>
+        <w:rPr>
+          <w:rFonts w:ascii="Arial" w:eastAsia="Arial" w:hAnsi="Arial" w:cs="Arial"/>
+          <w:b/>
+        </w:rPr>
+      </w:pPr>
+    </w:p>
+    <w:p>
+      <w:pPr>
+        <w:jc w:val="both"/>
+        <w:rPr>
+          <w:rFonts w:ascii="Arial" w:eastAsia="Arial" w:hAnsi="Arial" w:cs="Arial"/>
+        </w:rPr>
+      </w:pPr>
+      <w:r>
+        <w:rPr>
+          <w:rFonts w:ascii="Arial" w:eastAsia="Arial" w:hAnsi="Arial" w:cs="Arial"/>
+        </w:rPr>
+        <w:t>Manifestados por la parte Convocante:</w:t>
+      </w:r>
+    </w:p>
+    <w:p>
+      <w:pPr>
+        <w:ind w:left="360"/>
+        <w:jc w:val="center"/>
+        <w:rPr>
+          <w:rFonts w:ascii="Arial" w:eastAsia="Arial" w:hAnsi="Arial" w:cs="Arial"/>
+          <w:b/>
+        </w:rPr>
+      </w:pPr>
+    </w:p>
+    <w:p>
+      <w:pPr>
+        <w:jc w:val="both"/>
+        <w:rPr>
+          <w:rFonts w:ascii="Arial" w:eastAsia="Arial" w:hAnsi="Arial" w:cs="Arial"/>
+        </w:rPr>
+      </w:pPr>
+      <w:r>
+        <w:rPr>
+          <w:rFonts w:ascii="Arial" w:eastAsia="Arial" w:hAnsi="Arial" w:cs="Arial"/>
+        </w:rPr>
+        <w:t>{</w:t>
+      </w:r>
+      <w:r>
+        <w:rPr>
+          <w:rFonts w:ascii="Arial" w:eastAsia="Arial" w:hAnsi="Arial" w:cs="Arial"/>
+        </w:rPr>
+        <w:t>hechos_pretension</w:t>
+      </w:r>
+      <w:r>
+        <w:rPr>
+          <w:rFonts w:ascii="Arial" w:eastAsia="Arial" w:hAnsi="Arial" w:cs="Arial"/>
+        </w:rPr>
+        <w:t>}</w:t>
+      </w:r>
+    </w:p>
+    <w:p>
+      <w:pPr>
+        <w:ind w:left="360"/>
+        <w:jc w:val="center"/>
+        <w:rPr>
+          <w:rFonts w:ascii="Arial" w:eastAsia="Arial" w:hAnsi="Arial" w:cs="Arial"/>
+          <w:b/>
+        </w:rPr>
+      </w:pPr>
+    </w:p>
+    <w:p>
+      <w:pPr>
+        <w:jc w:val="both"/>
+        <w:rPr>
+          <w:rFonts w:ascii="Arial" w:eastAsia="Arial" w:hAnsi="Arial" w:cs="Arial"/>
+        </w:rPr>
+      </w:pPr>
+    </w:p>
+    <w:p>
+      <w:pPr>
+        <w:jc w:val="center"/>
+        <w:rPr>
+          <w:rFonts w:ascii="Arial" w:eastAsia="Arial" w:hAnsi="Arial" w:cs="Arial"/>
+          <w:b/>
+        </w:rPr>
+      </w:pPr>
+    </w:p>
+    <w:p>
+      <w:pPr>
+        <w:jc w:val="center"/>
+        <w:rPr>
+          <w:rFonts w:ascii="Arial" w:eastAsia="Arial" w:hAnsi="Arial" w:cs="Arial"/>
+          <w:b/>
+        </w:rPr>
+      </w:pPr>
+      <w:r>
+        <w:rPr>
+          <w:rFonts w:ascii="Arial" w:eastAsia="Arial" w:hAnsi="Arial" w:cs="Arial"/>
+          <w:b/>
+        </w:rPr>
+        <w:t>CONSIDERANDO</w:t>
+      </w:r>
+    </w:p>
+    <w:p>
+      <w:pPr>
+        <w:jc w:val="both"/>
+        <w:rPr>
+          <w:rFonts w:ascii="Arial" w:eastAsia="Arial" w:hAnsi="Arial" w:cs="Arial"/>
+        </w:rPr>
+      </w:pPr>
+    </w:p>
+    <w:p>
+      <w:pPr>
+        <w:jc w:val="both"/>
+        <w:rPr>
+          <w:rFonts w:ascii="Arial" w:eastAsia="Arial" w:hAnsi="Arial" w:cs="Arial"/>
+        </w:rPr>
+      </w:pPr>
+      <w:r>
+        <w:rPr>
+          <w:rFonts w:ascii="Arial" w:eastAsia="Arial" w:hAnsi="Arial" w:cs="Arial"/>
+        </w:rPr>
+        <w:t>Que el Centro de Conciliación en ejercicio de las funciones que le otorga el artículo 11 de la Ley 640 del 2001, amablemente ha ofrecido sus buenos oficios, celebrando una audiencia de conciliación que solucione las diferencias esbozadas llegando al siguiente:</w:t>
+      </w:r>
+    </w:p>
+    <w:p>
+      <w:pPr>
+        <w:widowControl w:val="0"/>
+        <w:jc w:val="center"/>
+        <w:rPr>
+          <w:rFonts w:ascii="Arial" w:eastAsia="Arial" w:hAnsi="Arial" w:cs="Arial"/>
+          <w:b/>
+          <w:u w:val="single"/>
+        </w:rPr>
+      </w:pPr>
+    </w:p>
+    <w:p>
+      <w:pPr>
+        <w:widowControl w:val="0"/>
+        <w:jc w:val="center"/>
+        <w:rPr>
+          <w:rFonts w:ascii="Arial" w:eastAsia="Arial" w:hAnsi="Arial" w:cs="Arial"/>
+        </w:rPr>
+      </w:pPr>
+      <w:r>
+        <w:rPr>
+          <w:rFonts w:ascii="Arial" w:eastAsia="Arial" w:hAnsi="Arial" w:cs="Arial"/>
+          <w:b/>
+          <w:u w:val="single"/>
+        </w:rPr>
+        <w:t>A      C     U     E    R    D    O</w:t>
+      </w:r>
+    </w:p>
+    <w:p>
+      <w:pPr>
+        <w:jc w:val="both"/>
+        <w:rPr>
+          <w:rFonts w:ascii="Arial" w:eastAsia="Arial" w:hAnsi="Arial" w:cs="Arial"/>
+        </w:rPr>
+      </w:pPr>
+      <w:r>
+        <w:rPr>
+          <w:rFonts w:ascii="Arial" w:eastAsia="Arial" w:hAnsi="Arial" w:cs="Arial"/>
+        </w:rPr>
+        <w:t>{</w:t>
+      </w:r>
+      <w:r>
+        <w:rPr>
+          <w:rFonts w:ascii="Arial" w:eastAsia="Arial" w:hAnsi="Arial" w:cs="Arial"/>
+        </w:rPr>
+        <w:t>resultado_acuerdo</w:t>
+      </w:r>
+      <w:r>
+        <w:rPr>
+          <w:rFonts w:ascii="Arial" w:eastAsia="Arial" w:hAnsi="Arial" w:cs="Arial"/>
+        </w:rPr>
+        <w:t>}</w:t>
+      </w:r>
     </w:p>
     <w:p>
       <w:pPr>
@@ -1533,95 +1739,47 @@
         <w:jc w:val="both"/>
         <w:rPr>
           <w:rFonts w:ascii="Arial" w:eastAsia="Arial" w:hAnsi="Arial" w:cs="Arial"/>
-        </w:rPr>
-      </w:pPr>
-      <w:r>
-        <w:rPr>
-          <w:rFonts w:ascii="Arial" w:eastAsia="Arial" w:hAnsi="Arial" w:cs="Arial"/>
-          <w:b/>
-        </w:rPr>
-        <w:t>PRIMERO:</w:t>
-      </w:r>
-      <w:r>
-        <w:rPr>
-          <w:rFonts w:ascii="Arial" w:eastAsia="Arial" w:hAnsi="Arial" w:cs="Arial"/>
-        </w:rPr>
-        <w:t xml:space="preserve"> Los señores </w:t>
-      </w:r>
-      <w:r>
-        <w:rPr>
-          <w:rFonts w:ascii="Arial" w:eastAsia="Arial" w:hAnsi="Arial" w:cs="Arial"/>
-          <w:b/>
-          <w:sz w:val="22"/>
-          <w:szCs w:val="22"/>
-        </w:rPr>
-        <w:t>{</w:t>
-      </w:r>
-      <w:r>
-        <w:rPr>
-          <w:rFonts w:ascii="Arial" w:eastAsia="Arial" w:hAnsi="Arial" w:cs="Arial"/>
-          <w:b/>
-          <w:sz w:val="22"/>
-          <w:szCs w:val="22"/>
-        </w:rPr>
-        <w:t>convocante_nombres</w:t>
-      </w:r>
-      <w:r>
-        <w:rPr>
-          <w:rFonts w:ascii="Arial" w:eastAsia="Arial" w:hAnsi="Arial" w:cs="Arial"/>
-          <w:b/>
-          <w:sz w:val="22"/>
-          <w:szCs w:val="22"/>
-        </w:rPr>
-        <w:t>}</w:t>
-      </w:r>
-      <w:r>
-        <w:rPr>
-          <w:rFonts w:ascii="Arial" w:eastAsia="Arial" w:hAnsi="Arial" w:cs="Arial"/>
-        </w:rPr>
-        <w:t xml:space="preserve"> </w:t>
-      </w:r>
-      <w:r>
-        <w:rPr>
-          <w:rFonts w:ascii="Arial" w:eastAsia="Arial" w:hAnsi="Arial" w:cs="Arial"/>
-          <w:sz w:val="22"/>
-          <w:szCs w:val="22"/>
-        </w:rPr>
-        <w:t xml:space="preserve">y </w:t>
-      </w:r>
-      <w:r>
-        <w:rPr>
-          <w:rFonts w:ascii="Arial" w:eastAsia="Arial" w:hAnsi="Arial" w:cs="Arial"/>
-          <w:b/>
-          <w:sz w:val="22"/>
-          <w:szCs w:val="22"/>
-        </w:rPr>
-        <w:t>{</w:t>
-      </w:r>
-      <w:r>
-        <w:rPr>
-          <w:rFonts w:ascii="Arial" w:eastAsia="Arial" w:hAnsi="Arial" w:cs="Arial"/>
-          <w:b/>
-          <w:sz w:val="22"/>
-          <w:szCs w:val="22"/>
-        </w:rPr>
-        <w:t>convocado_nombres</w:t>
-      </w:r>
-      <w:r>
-        <w:rPr>
-          <w:rFonts w:ascii="Arial" w:eastAsia="Arial" w:hAnsi="Arial" w:cs="Arial"/>
-          <w:b/>
-          <w:sz w:val="22"/>
-          <w:szCs w:val="22"/>
-        </w:rPr>
-        <w:t xml:space="preserve">} </w:t>
-      </w:r>
-      <w:r>
-        <w:rPr>
-          <w:rFonts w:ascii="Arial" w:eastAsia="Arial" w:hAnsi="Arial" w:cs="Arial"/>
-        </w:rPr>
-        <w:t xml:space="preserve">son los padres del niño __________, identificado con NUIP: No. _________________ de ___ (__) años de edad. </w:t>
-      </w:r>
+          <w:b/>
+        </w:rPr>
+      </w:pPr>
+    </w:p>
+    <w:p>
+      <w:pPr>
+        <w:jc w:val="center"/>
+        <w:rPr>
+          <w:rFonts w:ascii="Arial" w:eastAsia="Arial" w:hAnsi="Arial" w:cs="Arial"/>
+          <w:b/>
+          <w:u w:val="single"/>
+        </w:rPr>
+      </w:pPr>
+    </w:p>
+    <w:p>
+      <w:pPr>
+        <w:jc w:val="center"/>
+        <w:rPr>
+          <w:rFonts w:ascii="Arial" w:eastAsia="Arial" w:hAnsi="Arial" w:cs="Arial"/>
+          <w:b/>
+          <w:u w:val="single"/>
+        </w:rPr>
+      </w:pPr>
+      <w:r>
+        <w:rPr>
+          <w:rFonts w:ascii="Arial" w:eastAsia="Arial" w:hAnsi="Arial" w:cs="Arial"/>
+          <w:b/>
+          <w:u w:val="single"/>
+        </w:rPr>
+        <w:t>A P   R   O   B   A   C   I   Ó   N</w:t>
+      </w:r>
+    </w:p>
+    <w:p>
+      <w:pPr>
+        <w:jc w:val="center"/>
+        <w:rPr>
+          <w:rFonts w:ascii="Arial" w:eastAsia="Arial" w:hAnsi="Arial" w:cs="Arial"/>
+          <w:b/>
+          <w:u w:val="single"/>
+        </w:rPr>
+      </w:pPr>
     </w:p>
     <w:p>
       <w:pPr>
@@ -1632,6 +1790,34 @@
           <w:b/>
         </w:rPr>
       </w:pPr>
+      <w:bookmarkStart w:id="3" w:name="_heading=h.gjdgxs" w:colFirst="0" w:colLast="0"/>
+      <w:bookmarkEnd w:id="3"/>
+      <w:r>
+        <w:rPr>
+          <w:rFonts w:ascii="Arial" w:eastAsia="Arial" w:hAnsi="Arial" w:cs="Arial"/>
+        </w:rPr>
+        <w:t xml:space="preserve">Conforme lo anterior las partes han logrado un </w:t>
+      </w:r>
+      <w:r>
+        <w:rPr>
+          <w:rFonts w:ascii="Arial" w:eastAsia="Arial" w:hAnsi="Arial" w:cs="Arial"/>
+          <w:b/>
+        </w:rPr>
+        <w:t>ACUERDO TOTAL</w:t>
+      </w:r>
+      <w:r>
+        <w:rPr>
+          <w:rFonts w:ascii="Arial" w:eastAsia="Arial" w:hAnsi="Arial" w:cs="Arial"/>
+        </w:rPr>
+        <w:t xml:space="preserve">, entre ellas. En consideración a que los interesados conciliantes han aceptado el acuerdo que contiene la presente acta, en primera copia original, el conciliador imparte su aprobación y advierte a los interesados que de conformidad con la Ley 446/1998, Ley 640/2001 y Ley 2220/22, </w:t>
+      </w:r>
+      <w:r>
+        <w:rPr>
+          <w:rFonts w:ascii="Arial" w:eastAsia="Arial" w:hAnsi="Arial" w:cs="Arial"/>
+          <w:b/>
+        </w:rPr>
+        <w:t>EL PRESENTE ACUERDO CONCILIATORIO HACE TRÁNSITO A COSA JUZGADA Y PRESTA MÉRITO EJECUTIVO.</w:t>
+      </w:r>
     </w:p>
     <w:p>
       <w:pPr>
@@ -1644,88 +1830,14 @@
       <w:r>
         <w:rPr>
           <w:rFonts w:ascii="Arial" w:eastAsia="Arial" w:hAnsi="Arial" w:cs="Arial"/>
-          <w:b/>
-        </w:rPr>
-        <w:t xml:space="preserve">SEGUNDO: </w:t>
+        </w:rPr>
+        <w:t xml:space="preserve">  </w:t>
       </w:r>
       <w:r>
         <w:rPr>
           <w:rFonts w:ascii="Arial" w:eastAsia="Arial" w:hAnsi="Arial" w:cs="Arial"/>
         </w:rPr>
         <w:tab/>
-        <w:t xml:space="preserve">La señora </w:t>
-      </w:r>
-      <w:r>
-        <w:rPr>
-          <w:rFonts w:ascii="Arial" w:eastAsia="Arial" w:hAnsi="Arial" w:cs="Arial"/>
-          <w:b/>
-          <w:sz w:val="22"/>
-          <w:szCs w:val="22"/>
-        </w:rPr>
-        <w:t>{</w:t>
-      </w:r>
-      <w:r>
-        <w:rPr>
-          <w:rFonts w:ascii="Arial" w:eastAsia="Arial" w:hAnsi="Arial" w:cs="Arial"/>
-          <w:b/>
-          <w:sz w:val="22"/>
-          <w:szCs w:val="22"/>
-        </w:rPr>
-        <w:t>convocante_nombres</w:t>
-      </w:r>
-      <w:r>
-        <w:rPr>
-          <w:rFonts w:ascii="Arial" w:eastAsia="Arial" w:hAnsi="Arial" w:cs="Arial"/>
-          <w:b/>
-          <w:sz w:val="22"/>
-          <w:szCs w:val="22"/>
-        </w:rPr>
-        <w:t>}</w:t>
-      </w:r>
-      <w:r>
-        <w:rPr>
-          <w:rFonts w:ascii="Arial" w:eastAsia="Arial" w:hAnsi="Arial" w:cs="Arial"/>
-        </w:rPr>
-        <w:t xml:space="preserve"> </w:t>
-      </w:r>
-      <w:r>
-        <w:rPr>
-          <w:rFonts w:ascii="Arial" w:eastAsia="Arial" w:hAnsi="Arial" w:cs="Arial"/>
-        </w:rPr>
-        <w:t xml:space="preserve">en representación de su hijo _______________, solicita al padre señor </w:t>
-      </w:r>
-      <w:r>
-        <w:rPr>
-          <w:rFonts w:ascii="Arial" w:eastAsia="Arial" w:hAnsi="Arial" w:cs="Arial"/>
-          <w:b/>
-          <w:sz w:val="22"/>
-          <w:szCs w:val="22"/>
-        </w:rPr>
-        <w:t>{</w:t>
-      </w:r>
-      <w:r>
-        <w:rPr>
-          <w:rFonts w:ascii="Arial" w:eastAsia="Arial" w:hAnsi="Arial" w:cs="Arial"/>
-          <w:b/>
-          <w:sz w:val="22"/>
-          <w:szCs w:val="22"/>
-        </w:rPr>
-        <w:t>convocado_nombres</w:t>
-      </w:r>
-      <w:r>
-        <w:rPr>
-          <w:rFonts w:ascii="Arial" w:eastAsia="Arial" w:hAnsi="Arial" w:cs="Arial"/>
-          <w:b/>
-          <w:sz w:val="22"/>
-          <w:szCs w:val="22"/>
-        </w:rPr>
-        <w:t>}</w:t>
-      </w:r>
-      <w:r>
-        <w:rPr>
-          <w:rFonts w:ascii="Arial" w:eastAsia="Arial" w:hAnsi="Arial" w:cs="Arial"/>
-        </w:rPr>
-        <w:t xml:space="preserve"> que, de forma consensuada, se pacten las obligaciones a favor del hijo en común.</w:t>
       </w:r>
     </w:p>
     <w:p>
@@ -1736,1058 +1848,48 @@
           <w:rFonts w:ascii="Arial" w:eastAsia="Arial" w:hAnsi="Arial" w:cs="Arial"/>
         </w:rPr>
       </w:pPr>
-    </w:p>
-    <w:p>
-      <w:pPr>
-        <w:widowControl w:val="0"/>
-        <w:jc w:val="both"/>
-        <w:rPr>
-          <w:rFonts w:ascii="Arial" w:eastAsia="Arial" w:hAnsi="Arial" w:cs="Arial"/>
-          <w:b/>
-        </w:rPr>
-      </w:pPr>
-      <w:r>
-        <w:rPr>
-          <w:rFonts w:ascii="Arial" w:eastAsia="Arial" w:hAnsi="Arial" w:cs="Arial"/>
-          <w:b/>
-        </w:rPr>
-        <w:t xml:space="preserve">TERCERO: </w:t>
-      </w:r>
-      <w:r>
-        <w:rPr>
-          <w:rFonts w:ascii="Arial" w:eastAsia="Arial" w:hAnsi="Arial" w:cs="Arial"/>
-        </w:rPr>
-        <w:t>Lo anterior teniendo en cuenta que, a la fecha, no han realizado ningún acuerdo conciliatorio sobre custodia y cuidado, fijación de cuota de alimentos y régimen de visitas a favor de su hijo ___________________ en entidad alguna u otro centro de conciliación.</w:t>
-      </w:r>
-    </w:p>
-    <w:p>
-      <w:pPr>
-        <w:ind w:left="360"/>
-        <w:jc w:val="center"/>
-        <w:rPr>
-          <w:rFonts w:ascii="Arial" w:eastAsia="Arial" w:hAnsi="Arial" w:cs="Arial"/>
-          <w:b/>
-        </w:rPr>
-      </w:pPr>
-    </w:p>
-    <w:p>
-      <w:pPr>
-        <w:ind w:left="360"/>
-        <w:jc w:val="center"/>
-        <w:rPr>
-          <w:rFonts w:ascii="Arial" w:eastAsia="Arial" w:hAnsi="Arial" w:cs="Arial"/>
-          <w:b/>
-        </w:rPr>
-      </w:pPr>
-      <w:r>
-        <w:rPr>
-          <w:rFonts w:ascii="Arial" w:eastAsia="Arial" w:hAnsi="Arial" w:cs="Arial"/>
-          <w:b/>
-        </w:rPr>
-        <w:t>PRETENSIONES</w:t>
-      </w:r>
-    </w:p>
-    <w:p>
-      <w:pPr>
-        <w:ind w:left="360"/>
-        <w:jc w:val="center"/>
-        <w:rPr>
-          <w:rFonts w:ascii="Arial" w:eastAsia="Arial" w:hAnsi="Arial" w:cs="Arial"/>
-          <w:b/>
-        </w:rPr>
-      </w:pPr>
-    </w:p>
-    <w:p>
-      <w:pPr>
-        <w:jc w:val="both"/>
-        <w:rPr>
-          <w:rFonts w:ascii="Arial" w:eastAsia="Arial" w:hAnsi="Arial" w:cs="Arial"/>
-        </w:rPr>
-      </w:pPr>
-      <w:r>
-        <w:rPr>
-          <w:rFonts w:ascii="Arial" w:eastAsia="Arial" w:hAnsi="Arial" w:cs="Arial"/>
-        </w:rPr>
-        <w:t>Manifestados por la parte Convocante:</w:t>
-      </w:r>
-    </w:p>
-    <w:p>
-      <w:pPr>
-        <w:jc w:val="both"/>
-        <w:rPr>
-          <w:rFonts w:ascii="Arial" w:eastAsia="Arial" w:hAnsi="Arial" w:cs="Arial"/>
-        </w:rPr>
-      </w:pPr>
-      <w:r>
-        <w:rPr>
-          <w:rFonts w:ascii="Arial" w:eastAsia="Arial" w:hAnsi="Arial" w:cs="Arial"/>
+      <w:r>
+        <w:rPr>
+          <w:rFonts w:ascii="Arial" w:eastAsia="Arial" w:hAnsi="Arial" w:cs="Arial"/>
+        </w:rPr>
+        <w:lastRenderedPageBreak/>
+        <w:t xml:space="preserve">Leído el texto anterior las partes manifiestan su conformidad con el mismo, quedan notificados en audiencia, siendo las </w:t>
+      </w:r>
+      <w:r>
+        <w:rPr>
+          <w:rFonts w:ascii="Arial" w:eastAsia="Arial" w:hAnsi="Arial" w:cs="Arial"/>
+          <w:b/>
+          <w:bCs/>
+          <w:szCs w:val="24"/>
+        </w:rPr>
+        <w:t>{fecha_actual_hora}</w:t>
+      </w:r>
+      <w:r>
+        <w:rPr>
+          <w:rFonts w:ascii="Arial" w:eastAsia="Arial" w:hAnsi="Arial" w:cs="Arial"/>
+          <w:szCs w:val="24"/>
         </w:rPr>
         <w:t xml:space="preserve"> </w:t>
       </w:r>
-    </w:p>
-    <w:p>
-      <w:pPr>
-        <w:widowControl w:val="0"/>
-        <w:jc w:val="both"/>
-        <w:rPr>
-          <w:rFonts w:ascii="Arial" w:eastAsia="Arial" w:hAnsi="Arial" w:cs="Arial"/>
-          <w:b/>
-        </w:rPr>
-      </w:pPr>
-      <w:r>
-        <w:rPr>
-          <w:rFonts w:ascii="Arial" w:eastAsia="Arial" w:hAnsi="Arial" w:cs="Arial"/>
-        </w:rPr>
-        <w:t>Que de mutuo acuerdo entre los padres, se acuerde la custodia</w:t>
-      </w:r>
-      <w:r>
-        <w:rPr>
-          <w:rFonts w:ascii="Arial" w:eastAsia="Arial" w:hAnsi="Arial" w:cs="Arial"/>
-          <w:color w:val="FF0000"/>
-        </w:rPr>
-        <w:t xml:space="preserve"> </w:t>
-      </w:r>
-      <w:r>
-        <w:rPr>
-          <w:rFonts w:ascii="Arial" w:eastAsia="Arial" w:hAnsi="Arial" w:cs="Arial"/>
-        </w:rPr>
-        <w:t>y cuidado personal, la fijación de la cuota de alimentos y se regule el régimen de visitas y demás Derechos Constitucionales consagrados en el artículo 44°, y Legales del artículo 24 de la Ley 1098 de 2006, a favor de su hijo ______________.</w:t>
-      </w:r>
-    </w:p>
-    <w:p>
-      <w:pPr>
-        <w:jc w:val="center"/>
-        <w:rPr>
-          <w:rFonts w:ascii="Arial" w:eastAsia="Arial" w:hAnsi="Arial" w:cs="Arial"/>
-          <w:b/>
-        </w:rPr>
-      </w:pPr>
-    </w:p>
-    <w:p>
-      <w:pPr>
-        <w:jc w:val="center"/>
-        <w:rPr>
-          <w:rFonts w:ascii="Arial" w:eastAsia="Arial" w:hAnsi="Arial" w:cs="Arial"/>
-          <w:b/>
-        </w:rPr>
-      </w:pPr>
-      <w:r>
-        <w:rPr>
-          <w:rFonts w:ascii="Arial" w:eastAsia="Arial" w:hAnsi="Arial" w:cs="Arial"/>
-          <w:b/>
-        </w:rPr>
-        <w:t>CONSIDERANDO</w:t>
-      </w:r>
-    </w:p>
-    <w:p>
-      <w:pPr>
-        <w:jc w:val="both"/>
-        <w:rPr>
-          <w:rFonts w:ascii="Arial" w:eastAsia="Arial" w:hAnsi="Arial" w:cs="Arial"/>
-        </w:rPr>
-      </w:pPr>
-    </w:p>
-    <w:p>
-      <w:pPr>
-        <w:jc w:val="both"/>
-        <w:rPr>
-          <w:rFonts w:ascii="Arial" w:eastAsia="Arial" w:hAnsi="Arial" w:cs="Arial"/>
-        </w:rPr>
-      </w:pPr>
-      <w:r>
-        <w:rPr>
-          <w:rFonts w:ascii="Arial" w:eastAsia="Arial" w:hAnsi="Arial" w:cs="Arial"/>
-        </w:rPr>
-        <w:t>Que el Centro de Conciliación en ejercicio de las funciones que le otorga el artículo 11 de la Ley 640 del 2001, amablemente ha ofrecido sus buenos oficios, celebrando una audiencia de conciliación que solucione las diferencias esbozadas llegando al siguiente:</w:t>
-      </w:r>
-    </w:p>
-    <w:p>
-      <w:pPr>
-        <w:widowControl w:val="0"/>
-        <w:jc w:val="center"/>
-        <w:rPr>
-          <w:rFonts w:ascii="Arial" w:eastAsia="Arial" w:hAnsi="Arial" w:cs="Arial"/>
-          <w:b/>
-          <w:u w:val="single"/>
-        </w:rPr>
-      </w:pPr>
-    </w:p>
-    <w:p>
-      <w:pPr>
-        <w:widowControl w:val="0"/>
-        <w:jc w:val="center"/>
-        <w:rPr>
-          <w:rFonts w:ascii="Arial" w:eastAsia="Arial" w:hAnsi="Arial" w:cs="Arial"/>
-        </w:rPr>
-      </w:pPr>
-      <w:r>
-        <w:rPr>
-          <w:rFonts w:ascii="Arial" w:eastAsia="Arial" w:hAnsi="Arial" w:cs="Arial"/>
-          <w:b/>
-          <w:u w:val="single"/>
-        </w:rPr>
-        <w:t>A      C     U     E    R    D    O</w:t>
-      </w:r>
-    </w:p>
-    <w:p>
-      <w:pPr>
-        <w:widowControl w:val="0"/>
-        <w:tabs>
-          <w:tab w:val="left" w:pos="2535"/>
-        </w:tabs>
-        <w:jc w:val="both"/>
-        <w:rPr>
-          <w:rFonts w:ascii="Arial" w:eastAsia="Arial" w:hAnsi="Arial" w:cs="Arial"/>
-        </w:rPr>
-      </w:pPr>
-      <w:r>
-        <w:rPr>
-          <w:rFonts w:ascii="Arial" w:eastAsia="Arial" w:hAnsi="Arial" w:cs="Arial"/>
-        </w:rPr>
-        <w:tab/>
-      </w:r>
-    </w:p>
-    <w:p>
-      <w:pPr>
-        <w:spacing w:after="200" w:line="276" w:lineRule="auto"/>
-        <w:jc w:val="both"/>
-        <w:rPr>
-          <w:rFonts w:ascii="Arial" w:eastAsia="Arial" w:hAnsi="Arial" w:cs="Arial"/>
-        </w:rPr>
-      </w:pPr>
-      <w:r>
-        <w:rPr>
-          <w:rFonts w:ascii="Arial" w:eastAsia="Arial" w:hAnsi="Arial" w:cs="Arial"/>
-        </w:rPr>
-        <w:lastRenderedPageBreak/>
-        <w:t xml:space="preserve">Los señores </w:t>
-      </w:r>
-      <w:r>
-        <w:rPr>
-          <w:rFonts w:ascii="Arial" w:eastAsia="Arial" w:hAnsi="Arial" w:cs="Arial"/>
-          <w:b/>
-          <w:sz w:val="22"/>
-          <w:szCs w:val="22"/>
-        </w:rPr>
-        <w:t>{</w:t>
-      </w:r>
-      <w:r>
-        <w:rPr>
-          <w:rFonts w:ascii="Arial" w:eastAsia="Arial" w:hAnsi="Arial" w:cs="Arial"/>
-          <w:b/>
-          <w:sz w:val="22"/>
-          <w:szCs w:val="22"/>
-        </w:rPr>
-        <w:t>convocante_nombres</w:t>
-      </w:r>
-      <w:r>
-        <w:rPr>
-          <w:rFonts w:ascii="Arial" w:eastAsia="Arial" w:hAnsi="Arial" w:cs="Arial"/>
-          <w:b/>
-          <w:sz w:val="22"/>
-          <w:szCs w:val="22"/>
-        </w:rPr>
-        <w:t>}</w:t>
-      </w:r>
-      <w:r>
-        <w:rPr>
-          <w:rFonts w:ascii="Arial" w:eastAsia="Arial" w:hAnsi="Arial" w:cs="Arial"/>
-        </w:rPr>
-        <w:t xml:space="preserve"> </w:t>
-      </w:r>
-      <w:r>
-        <w:rPr>
-          <w:rFonts w:ascii="Arial" w:eastAsia="Arial" w:hAnsi="Arial" w:cs="Arial"/>
-          <w:sz w:val="22"/>
-          <w:szCs w:val="22"/>
-        </w:rPr>
-        <w:t xml:space="preserve"> y </w:t>
-      </w:r>
-      <w:r>
-        <w:rPr>
-          <w:rFonts w:ascii="Arial" w:eastAsia="Arial" w:hAnsi="Arial" w:cs="Arial"/>
-          <w:b/>
-          <w:sz w:val="22"/>
-          <w:szCs w:val="22"/>
-        </w:rPr>
-        <w:t>{</w:t>
-      </w:r>
-      <w:r>
-        <w:rPr>
-          <w:rFonts w:ascii="Arial" w:eastAsia="Arial" w:hAnsi="Arial" w:cs="Arial"/>
-          <w:b/>
-          <w:sz w:val="22"/>
-          <w:szCs w:val="22"/>
-        </w:rPr>
-        <w:t>convocado_nombres</w:t>
-      </w:r>
-      <w:r>
-        <w:rPr>
-          <w:rFonts w:ascii="Arial" w:eastAsia="Arial" w:hAnsi="Arial" w:cs="Arial"/>
-          <w:b/>
-          <w:sz w:val="22"/>
-          <w:szCs w:val="22"/>
-        </w:rPr>
-        <w:t>},</w:t>
-      </w:r>
-      <w:r>
-        <w:rPr>
-          <w:rFonts w:ascii="Arial" w:eastAsia="Arial" w:hAnsi="Arial" w:cs="Arial"/>
-        </w:rPr>
-        <w:t>han llegado a un acuerdo contenido en las siguientes cláusulas:</w:t>
-      </w:r>
-    </w:p>
-    <w:p>
-      <w:pPr>
-        <w:widowControl w:val="0"/>
-        <w:jc w:val="both"/>
-        <w:rPr>
-          <w:rFonts w:eastAsia="Arial"/>
-          <w:b/>
-        </w:rPr>
-      </w:pPr>
-    </w:p>
-    <w:p>
-      <w:pPr>
-        <w:jc w:val="both"/>
-        <w:rPr>
-          <w:rFonts w:ascii="Arial" w:eastAsia="Arial" w:hAnsi="Arial" w:cs="Arial"/>
-        </w:rPr>
-      </w:pPr>
-      <w:r>
-        <w:rPr>
-          <w:rFonts w:ascii="Arial" w:eastAsia="Arial" w:hAnsi="Arial" w:cs="Arial"/>
-          <w:b/>
-        </w:rPr>
-        <w:t>PRIMERA. CUSTODIA Y CUIDADO PERSONAL</w:t>
-      </w:r>
-      <w:r>
-        <w:rPr>
-          <w:rFonts w:ascii="Arial" w:eastAsia="Arial" w:hAnsi="Arial" w:cs="Arial"/>
-        </w:rPr>
-        <w:t>. Los padres del niño(a) ____________ continuarán ejerciendo la custodia, de manera personal y no a través de terceros. A su vez,</w:t>
-      </w:r>
-      <w:r>
-        <w:rPr>
-          <w:rFonts w:ascii="Arial" w:eastAsia="Arial" w:hAnsi="Arial" w:cs="Arial"/>
-        </w:rPr>
-        <w:t xml:space="preserve"> </w:t>
-      </w:r>
-      <w:r>
-        <w:rPr>
-          <w:rFonts w:ascii="Arial" w:eastAsia="Arial" w:hAnsi="Arial" w:cs="Arial"/>
-        </w:rPr>
-        <w:t>la señor(a)</w:t>
-      </w:r>
-      <w:r>
-        <w:rPr>
-          <w:rFonts w:ascii="Arial" w:eastAsia="Arial" w:hAnsi="Arial" w:cs="Arial"/>
-          <w:b/>
-          <w:sz w:val="22"/>
-          <w:szCs w:val="22"/>
-        </w:rPr>
-        <w:t xml:space="preserve"> </w:t>
-      </w:r>
-      <w:r>
-        <w:rPr>
-          <w:rFonts w:ascii="Arial" w:eastAsia="Arial" w:hAnsi="Arial" w:cs="Arial"/>
-          <w:b/>
-          <w:sz w:val="22"/>
-          <w:szCs w:val="22"/>
-        </w:rPr>
-        <w:t>{</w:t>
-      </w:r>
-      <w:r>
-        <w:rPr>
-          <w:rFonts w:ascii="Arial" w:eastAsia="Arial" w:hAnsi="Arial" w:cs="Arial"/>
-          <w:b/>
-          <w:sz w:val="22"/>
-          <w:szCs w:val="22"/>
-        </w:rPr>
-        <w:t>convocante_nombres</w:t>
-      </w:r>
-      <w:r>
-        <w:rPr>
-          <w:rFonts w:ascii="Arial" w:eastAsia="Arial" w:hAnsi="Arial" w:cs="Arial"/>
-          <w:b/>
-          <w:sz w:val="22"/>
-          <w:szCs w:val="22"/>
-        </w:rPr>
-        <w:t>}</w:t>
-      </w:r>
-      <w:r>
-        <w:rPr>
-          <w:rFonts w:ascii="Arial" w:eastAsia="Arial" w:hAnsi="Arial" w:cs="Arial"/>
-        </w:rPr>
-        <w:t xml:space="preserve"> ejercerá el cuidado personal, propendiendo por el desarrollo integral del niño. El padre que ejerza el cuidado personal del niño informará al otro el cambio de residencia del niño de ser necesario.</w:t>
-      </w:r>
-    </w:p>
-    <w:p>
-      <w:pPr>
-        <w:widowControl w:val="0"/>
-        <w:ind w:left="567"/>
-        <w:jc w:val="both"/>
-        <w:rPr>
-          <w:rFonts w:ascii="Arial" w:eastAsia="Arial" w:hAnsi="Arial" w:cs="Arial"/>
-        </w:rPr>
-      </w:pPr>
-    </w:p>
-    <w:p>
-      <w:pPr>
-        <w:jc w:val="both"/>
-        <w:rPr>
-          <w:rFonts w:ascii="Arial" w:eastAsia="Arial" w:hAnsi="Arial" w:cs="Arial"/>
-        </w:rPr>
-      </w:pPr>
-      <w:r>
-        <w:rPr>
-          <w:rFonts w:ascii="Arial" w:eastAsia="Arial" w:hAnsi="Arial" w:cs="Arial"/>
-          <w:b/>
-        </w:rPr>
-        <w:t>SEGUNDA. CUOTA DE ALIMENTOS.</w:t>
-      </w:r>
-      <w:r>
-        <w:rPr>
-          <w:rFonts w:ascii="Arial" w:eastAsia="Arial" w:hAnsi="Arial" w:cs="Arial"/>
-        </w:rPr>
-        <w:t xml:space="preserve"> El señor </w:t>
-      </w:r>
-      <w:r>
-        <w:rPr>
-          <w:rFonts w:ascii="Arial" w:eastAsia="Arial" w:hAnsi="Arial" w:cs="Arial"/>
-          <w:b/>
-          <w:sz w:val="22"/>
-          <w:szCs w:val="22"/>
-        </w:rPr>
-        <w:t>{</w:t>
-      </w:r>
-      <w:r>
-        <w:rPr>
-          <w:rFonts w:ascii="Arial" w:eastAsia="Arial" w:hAnsi="Arial" w:cs="Arial"/>
-          <w:b/>
-          <w:sz w:val="22"/>
-          <w:szCs w:val="22"/>
-        </w:rPr>
-        <w:t>convocado_nombres</w:t>
-      </w:r>
-      <w:r>
-        <w:rPr>
-          <w:rFonts w:ascii="Arial" w:eastAsia="Arial" w:hAnsi="Arial" w:cs="Arial"/>
-          <w:b/>
-          <w:sz w:val="22"/>
-          <w:szCs w:val="22"/>
-        </w:rPr>
-        <w:t>}</w:t>
-      </w:r>
-      <w:r>
-        <w:rPr>
-          <w:rFonts w:ascii="Arial" w:eastAsia="Arial" w:hAnsi="Arial" w:cs="Arial"/>
-          <w:b/>
-          <w:sz w:val="22"/>
-          <w:szCs w:val="22"/>
-        </w:rPr>
-        <w:t xml:space="preserve"> </w:t>
-      </w:r>
-      <w:r>
-        <w:rPr>
-          <w:rFonts w:ascii="Arial" w:eastAsia="Arial" w:hAnsi="Arial" w:cs="Arial"/>
-        </w:rPr>
-        <w:t xml:space="preserve">pagará la suma de _________________ ($__________) m/cte., por concepto de cuota alimentaria mensual a favor de su hijo ____________ a partir del día ____del mes de ____ de 2023. La anterior suma será consignada en la cuenta de ahorros No. ________ del banco _______cuyo titular es la señora </w:t>
-      </w:r>
-      <w:r>
-        <w:rPr>
-          <w:rFonts w:ascii="Arial" w:eastAsia="Arial" w:hAnsi="Arial" w:cs="Arial"/>
-          <w:b/>
-          <w:sz w:val="22"/>
-          <w:szCs w:val="22"/>
-        </w:rPr>
-        <w:t>{</w:t>
-      </w:r>
-      <w:r>
-        <w:rPr>
-          <w:rFonts w:ascii="Arial" w:eastAsia="Arial" w:hAnsi="Arial" w:cs="Arial"/>
-          <w:b/>
-          <w:sz w:val="22"/>
-          <w:szCs w:val="22"/>
-        </w:rPr>
-        <w:t>convocante_nombres</w:t>
-      </w:r>
-      <w:r>
-        <w:rPr>
-          <w:rFonts w:ascii="Arial" w:eastAsia="Arial" w:hAnsi="Arial" w:cs="Arial"/>
-          <w:b/>
-          <w:sz w:val="22"/>
-          <w:szCs w:val="22"/>
-        </w:rPr>
-        <w:t>}</w:t>
-      </w:r>
-      <w:r>
-        <w:rPr>
-          <w:rFonts w:ascii="Arial" w:eastAsia="Arial" w:hAnsi="Arial" w:cs="Arial"/>
-        </w:rPr>
-        <w:t>, dentro de los primeros cinco (05) días de cada mes. La cuota de alimentos pactada, será incrementada anualmente a partir del primero (01) de enero de cada año y así sucesivamente, de acuerdo al porcentaje de incremento decretado por el gobierno nacional para el SMMLV del año inmediatamente anterior.</w:t>
-      </w:r>
-    </w:p>
-    <w:p>
-      <w:pPr>
-        <w:jc w:val="both"/>
-        <w:rPr>
-          <w:rFonts w:ascii="Arial" w:eastAsia="Arial" w:hAnsi="Arial" w:cs="Arial"/>
-        </w:rPr>
-      </w:pPr>
-    </w:p>
-    <w:p>
-      <w:pPr>
-        <w:jc w:val="both"/>
-        <w:rPr>
-          <w:rFonts w:ascii="Arial" w:eastAsia="Arial" w:hAnsi="Arial" w:cs="Arial"/>
-        </w:rPr>
-      </w:pPr>
-      <w:r>
-        <w:rPr>
-          <w:rFonts w:ascii="Arial" w:eastAsia="Arial" w:hAnsi="Arial" w:cs="Arial"/>
-          <w:b/>
-        </w:rPr>
-        <w:t>TERCERA. GASTOS DE EDUCACIÓN</w:t>
-      </w:r>
-      <w:r>
-        <w:rPr>
-          <w:rFonts w:ascii="Arial" w:eastAsia="Arial" w:hAnsi="Arial" w:cs="Arial"/>
-        </w:rPr>
-        <w:t xml:space="preserve">. Los señores </w:t>
-      </w:r>
-      <w:r>
-        <w:rPr>
-          <w:rFonts w:ascii="Arial" w:eastAsia="Arial" w:hAnsi="Arial" w:cs="Arial"/>
-          <w:b/>
-          <w:sz w:val="22"/>
-          <w:szCs w:val="22"/>
-        </w:rPr>
-        <w:t>{</w:t>
-      </w:r>
-      <w:r>
-        <w:rPr>
-          <w:rFonts w:ascii="Arial" w:eastAsia="Arial" w:hAnsi="Arial" w:cs="Arial"/>
-          <w:b/>
-          <w:sz w:val="22"/>
-          <w:szCs w:val="22"/>
-        </w:rPr>
-        <w:t>convocante_nombres</w:t>
-      </w:r>
-      <w:r>
-        <w:rPr>
-          <w:rFonts w:ascii="Arial" w:eastAsia="Arial" w:hAnsi="Arial" w:cs="Arial"/>
-          <w:b/>
-          <w:sz w:val="22"/>
-          <w:szCs w:val="22"/>
-        </w:rPr>
-        <w:t>}</w:t>
-      </w:r>
-      <w:r>
-        <w:rPr>
-          <w:rFonts w:ascii="Arial" w:eastAsia="Arial" w:hAnsi="Arial" w:cs="Arial"/>
-        </w:rPr>
-        <w:t xml:space="preserve"> </w:t>
-      </w:r>
-      <w:r>
-        <w:rPr>
-          <w:rFonts w:ascii="Arial" w:eastAsia="Arial" w:hAnsi="Arial" w:cs="Arial"/>
-          <w:sz w:val="22"/>
-          <w:szCs w:val="22"/>
-        </w:rPr>
-        <w:t xml:space="preserve">y </w:t>
-      </w:r>
-      <w:r>
-        <w:rPr>
-          <w:rFonts w:ascii="Arial" w:eastAsia="Arial" w:hAnsi="Arial" w:cs="Arial"/>
-          <w:b/>
-          <w:sz w:val="22"/>
-          <w:szCs w:val="22"/>
-        </w:rPr>
-        <w:t>{</w:t>
-      </w:r>
-      <w:r>
-        <w:rPr>
-          <w:rFonts w:ascii="Arial" w:eastAsia="Arial" w:hAnsi="Arial" w:cs="Arial"/>
-          <w:b/>
-          <w:sz w:val="22"/>
-          <w:szCs w:val="22"/>
-        </w:rPr>
-        <w:t>convocado_nombres</w:t>
-      </w:r>
-      <w:r>
-        <w:rPr>
-          <w:rFonts w:ascii="Arial" w:eastAsia="Arial" w:hAnsi="Arial" w:cs="Arial"/>
-          <w:b/>
-          <w:sz w:val="22"/>
-          <w:szCs w:val="22"/>
-        </w:rPr>
-        <w:t xml:space="preserve">} </w:t>
-      </w:r>
-      <w:r>
-        <w:rPr>
-          <w:rFonts w:ascii="Arial" w:eastAsia="Arial" w:hAnsi="Arial" w:cs="Arial"/>
-        </w:rPr>
-        <w:t>asumirán cada uno en un cincuenta por ciento (50%), los gastos de educación para su hijo ________, en lo concerniente a matrícula, pensión, uniformes de diario con zapato de material y educación física con tenis, útiles escolares, transporte y guías académicas si lo hubiere. El padre que realice el gasto,</w:t>
-      </w:r>
-      <w:r>
-        <w:rPr>
-          <w:rFonts w:ascii="Arial" w:eastAsia="Arial" w:hAnsi="Arial" w:cs="Arial"/>
-        </w:rPr>
-        <w:t xml:space="preserve"> </w:t>
-      </w:r>
-      <w:r>
-        <w:rPr>
-          <w:rFonts w:ascii="Arial" w:eastAsia="Arial" w:hAnsi="Arial" w:cs="Arial"/>
-        </w:rPr>
-        <w:t>presentará al otro, la factura de pago y éste a su vez, le devolverá el valor que le corresponde, dentro de los 05 días hábiles siguientes a la presentación de la factura.</w:t>
-      </w:r>
-    </w:p>
-    <w:p>
-      <w:pPr>
-        <w:jc w:val="both"/>
-        <w:rPr>
-          <w:rFonts w:ascii="Arial" w:eastAsia="Arial" w:hAnsi="Arial" w:cs="Arial"/>
-        </w:rPr>
-      </w:pPr>
-    </w:p>
-    <w:p>
-      <w:pPr>
-        <w:jc w:val="both"/>
-        <w:rPr>
-          <w:rFonts w:ascii="Arial" w:eastAsia="Arial" w:hAnsi="Arial" w:cs="Arial"/>
-        </w:rPr>
-      </w:pPr>
-      <w:r>
-        <w:rPr>
-          <w:rFonts w:ascii="Arial" w:eastAsia="Arial" w:hAnsi="Arial" w:cs="Arial"/>
-          <w:b/>
-        </w:rPr>
-        <w:t>CUARTA. GASTOS DE VESTUARIO</w:t>
-      </w:r>
-      <w:r>
-        <w:rPr>
-          <w:rFonts w:ascii="Arial" w:eastAsia="Arial" w:hAnsi="Arial" w:cs="Arial"/>
-        </w:rPr>
-        <w:t xml:space="preserve">. El señor </w:t>
-      </w:r>
-      <w:r>
-        <w:rPr>
-          <w:rFonts w:ascii="Arial" w:eastAsia="Arial" w:hAnsi="Arial" w:cs="Arial"/>
-          <w:b/>
-          <w:sz w:val="22"/>
-          <w:szCs w:val="22"/>
-        </w:rPr>
-        <w:t>{</w:t>
-      </w:r>
-      <w:r>
-        <w:rPr>
-          <w:rFonts w:ascii="Arial" w:eastAsia="Arial" w:hAnsi="Arial" w:cs="Arial"/>
-          <w:b/>
-          <w:sz w:val="22"/>
-          <w:szCs w:val="22"/>
-        </w:rPr>
-        <w:t>convocado_nombres</w:t>
-      </w:r>
-      <w:r>
-        <w:rPr>
-          <w:rFonts w:ascii="Arial" w:eastAsia="Arial" w:hAnsi="Arial" w:cs="Arial"/>
-          <w:b/>
-          <w:sz w:val="22"/>
-          <w:szCs w:val="22"/>
-        </w:rPr>
-        <w:t>}</w:t>
-      </w:r>
-      <w:r>
-        <w:rPr>
-          <w:rFonts w:ascii="Arial" w:eastAsia="Arial" w:hAnsi="Arial" w:cs="Arial"/>
-        </w:rPr>
-        <w:t>, entregará a favor de su hijo, tres (03) mudas completas de ropa, incluidos zapatos y tenis, por la suma mínima de _________($______) m/cte, cada una. Las mudas se entregarán así: La primera: el día ____ de _____, la segunda el ____ de _________ y la tercera el día del cumpleaños del niño. Este valor será incrementado anualmente a partir del primero (01) de enero de cada año y así sucesivamente, de acuerdo al porcentaje de incremento decretado por el gobierno nacional para el SMMLV del año inmediatamente anterior.</w:t>
-      </w:r>
-    </w:p>
-    <w:p>
-      <w:pPr>
-        <w:jc w:val="both"/>
-        <w:rPr>
-          <w:rFonts w:ascii="Arial" w:eastAsia="Arial" w:hAnsi="Arial" w:cs="Arial"/>
-        </w:rPr>
-      </w:pPr>
-    </w:p>
-    <w:p>
-      <w:pPr>
-        <w:jc w:val="both"/>
-        <w:rPr>
-          <w:rFonts w:ascii="Arial" w:eastAsia="Arial" w:hAnsi="Arial" w:cs="Arial"/>
-        </w:rPr>
-      </w:pPr>
-      <w:r>
-        <w:rPr>
-          <w:rFonts w:ascii="Arial" w:eastAsia="Arial" w:hAnsi="Arial" w:cs="Arial"/>
-          <w:b/>
-        </w:rPr>
-        <w:t>QUINTA. AFILIACIÓN Y GASTOS DE SALUD.</w:t>
-      </w:r>
-      <w:r>
-        <w:rPr>
-          <w:rFonts w:ascii="Arial" w:eastAsia="Arial" w:hAnsi="Arial" w:cs="Arial"/>
-        </w:rPr>
-        <w:t xml:space="preserve"> La señor(a) </w:t>
-      </w:r>
-      <w:r>
-        <w:rPr>
-          <w:rFonts w:ascii="Arial" w:eastAsia="Arial" w:hAnsi="Arial" w:cs="Arial"/>
-          <w:b/>
-          <w:sz w:val="22"/>
-          <w:szCs w:val="22"/>
-        </w:rPr>
-        <w:t>{</w:t>
-      </w:r>
-      <w:r>
-        <w:rPr>
-          <w:rFonts w:ascii="Arial" w:eastAsia="Arial" w:hAnsi="Arial" w:cs="Arial"/>
-          <w:b/>
-          <w:sz w:val="22"/>
-          <w:szCs w:val="22"/>
-        </w:rPr>
-        <w:t>convocante_nombres</w:t>
-      </w:r>
-      <w:r>
-        <w:rPr>
-          <w:rFonts w:ascii="Arial" w:eastAsia="Arial" w:hAnsi="Arial" w:cs="Arial"/>
-          <w:b/>
-          <w:sz w:val="22"/>
-          <w:szCs w:val="22"/>
-        </w:rPr>
-        <w:t>}</w:t>
-      </w:r>
-      <w:r>
-        <w:rPr>
-          <w:rFonts w:ascii="Arial" w:eastAsia="Arial" w:hAnsi="Arial" w:cs="Arial"/>
-        </w:rPr>
-        <w:t xml:space="preserve"> </w:t>
-      </w:r>
-      <w:r>
-        <w:rPr>
-          <w:rFonts w:ascii="Arial" w:eastAsia="Arial" w:hAnsi="Arial" w:cs="Arial"/>
-        </w:rPr>
-        <w:t>continuará beneficiando a su hijo a la E.P.S _______________, y los gastos que no cubra el régimen, serán asumidos en un cincuenta por ciento (50%) por cada uno de los padres, para tal efecto, el padre que realice el gasto, presentará al otro, la factura de pago y éste a su vez, le devolverá el valor que le corresponde dentro de los 05 días hábiles siguientes a la presentación de la factura.</w:t>
-      </w:r>
-    </w:p>
-    <w:p>
-      <w:pPr>
-        <w:jc w:val="both"/>
-        <w:rPr>
-          <w:rFonts w:ascii="Arial" w:eastAsia="Arial" w:hAnsi="Arial" w:cs="Arial"/>
-        </w:rPr>
-      </w:pPr>
-    </w:p>
-    <w:p>
-      <w:pPr>
-        <w:jc w:val="both"/>
-        <w:rPr>
-          <w:rFonts w:ascii="Arial" w:eastAsia="Arial" w:hAnsi="Arial" w:cs="Arial"/>
-        </w:rPr>
-      </w:pPr>
-      <w:r>
-        <w:rPr>
-          <w:rFonts w:ascii="Arial" w:eastAsia="Arial" w:hAnsi="Arial" w:cs="Arial"/>
-          <w:b/>
-        </w:rPr>
-        <w:t>SEXTA. VISITAS Y FECHAS ESPECIALES.</w:t>
-      </w:r>
-      <w:r>
-        <w:rPr>
-          <w:rFonts w:ascii="Arial" w:eastAsia="Arial" w:hAnsi="Arial" w:cs="Arial"/>
-        </w:rPr>
-        <w:t xml:space="preserve"> El señor </w:t>
-      </w:r>
-      <w:r>
-        <w:rPr>
-          <w:rFonts w:ascii="Arial" w:eastAsia="Arial" w:hAnsi="Arial" w:cs="Arial"/>
-          <w:b/>
-          <w:sz w:val="22"/>
-          <w:szCs w:val="22"/>
-        </w:rPr>
-        <w:t>{</w:t>
-      </w:r>
-      <w:r>
-        <w:rPr>
-          <w:rFonts w:ascii="Arial" w:eastAsia="Arial" w:hAnsi="Arial" w:cs="Arial"/>
-          <w:b/>
-          <w:sz w:val="22"/>
-          <w:szCs w:val="22"/>
-        </w:rPr>
-        <w:t>convocado_nombres</w:t>
-      </w:r>
-      <w:r>
-        <w:rPr>
-          <w:rFonts w:ascii="Arial" w:eastAsia="Arial" w:hAnsi="Arial" w:cs="Arial"/>
-          <w:b/>
-          <w:sz w:val="22"/>
-          <w:szCs w:val="22"/>
-        </w:rPr>
-        <w:t xml:space="preserve">} </w:t>
-      </w:r>
-      <w:r>
-        <w:rPr>
-          <w:rFonts w:ascii="Arial" w:eastAsia="Arial" w:hAnsi="Arial" w:cs="Arial"/>
-        </w:rPr>
-        <w:t xml:space="preserve">visitará a su hijo en el lugar de residencia del niño, ubicado en la _______________, Barrio ________ de Bogotá, D.C., un </w:t>
-      </w:r>
-      <w:r>
-        <w:rPr>
-          <w:rFonts w:ascii="Arial" w:eastAsia="Arial" w:hAnsi="Arial" w:cs="Arial"/>
-        </w:rPr>
-        <w:lastRenderedPageBreak/>
-        <w:t xml:space="preserve">día de la semana y las visitas quincenales serán acordadas por los padres mediante comunicación telefónica. Para las épocas de vacaciones escolares, fechas de cumpleaños, recesos de mitad y fin de año, los padres se podrán </w:t>
-      </w:r>
-      <w:r>
-        <w:rPr>
-          <w:rFonts w:ascii="Arial" w:eastAsia="Arial" w:hAnsi="Arial" w:cs="Arial"/>
-        </w:rPr>
-        <w:t>de acuerdo con</w:t>
-      </w:r>
-      <w:r>
-        <w:rPr>
-          <w:rFonts w:ascii="Arial" w:eastAsia="Arial" w:hAnsi="Arial" w:cs="Arial"/>
-        </w:rPr>
-        <w:t xml:space="preserve"> efecto de que el señor</w:t>
-      </w:r>
-      <w:r>
-        <w:rPr>
-          <w:rFonts w:ascii="Arial" w:eastAsia="Arial" w:hAnsi="Arial" w:cs="Arial"/>
-        </w:rPr>
-        <w:t xml:space="preserve"> </w:t>
-      </w:r>
-      <w:r>
-        <w:rPr>
-          <w:rFonts w:ascii="Arial" w:eastAsia="Arial" w:hAnsi="Arial" w:cs="Arial"/>
-          <w:b/>
-          <w:sz w:val="22"/>
-          <w:szCs w:val="22"/>
-        </w:rPr>
-        <w:t>{</w:t>
-      </w:r>
-      <w:r>
-        <w:rPr>
-          <w:rFonts w:ascii="Arial" w:eastAsia="Arial" w:hAnsi="Arial" w:cs="Arial"/>
-          <w:b/>
-          <w:sz w:val="22"/>
-          <w:szCs w:val="22"/>
-        </w:rPr>
-        <w:t>convocado_nombres</w:t>
-      </w:r>
-      <w:r>
-        <w:rPr>
-          <w:rFonts w:ascii="Arial" w:eastAsia="Arial" w:hAnsi="Arial" w:cs="Arial"/>
-          <w:b/>
-          <w:sz w:val="22"/>
-          <w:szCs w:val="22"/>
-        </w:rPr>
-        <w:t>}</w:t>
-      </w:r>
-      <w:r>
-        <w:rPr>
-          <w:rFonts w:ascii="Arial" w:eastAsia="Arial" w:hAnsi="Arial" w:cs="Arial"/>
-        </w:rPr>
-        <w:t xml:space="preserve"> comparta con su hijo, con el único fin de proveer bienestar del niño.</w:t>
-      </w:r>
-    </w:p>
-    <w:p>
-      <w:pPr>
-        <w:jc w:val="both"/>
-        <w:rPr>
-          <w:rFonts w:ascii="Arial" w:eastAsia="Arial" w:hAnsi="Arial" w:cs="Arial"/>
-        </w:rPr>
-      </w:pPr>
-    </w:p>
-    <w:p>
-      <w:pPr>
-        <w:jc w:val="both"/>
-        <w:rPr>
-          <w:rFonts w:ascii="Arial" w:eastAsia="Arial" w:hAnsi="Arial" w:cs="Arial"/>
-        </w:rPr>
-      </w:pPr>
-      <w:r>
-        <w:rPr>
-          <w:rFonts w:ascii="Arial" w:eastAsia="Arial" w:hAnsi="Arial" w:cs="Arial"/>
-          <w:b/>
-        </w:rPr>
-        <w:t>SÉPTIMA. CAJA DE COMPENSACIÓN FAMILIAR.</w:t>
-      </w:r>
-      <w:r>
-        <w:rPr>
-          <w:rFonts w:ascii="Arial" w:eastAsia="Arial" w:hAnsi="Arial" w:cs="Arial"/>
-        </w:rPr>
-        <w:t xml:space="preserve"> La señor(a) </w:t>
-      </w:r>
-      <w:r>
-        <w:rPr>
-          <w:rFonts w:ascii="Arial" w:eastAsia="Arial" w:hAnsi="Arial" w:cs="Arial"/>
-          <w:b/>
-          <w:sz w:val="22"/>
-          <w:szCs w:val="22"/>
-        </w:rPr>
-        <w:t>{</w:t>
-      </w:r>
-      <w:r>
-        <w:rPr>
-          <w:rFonts w:ascii="Arial" w:eastAsia="Arial" w:hAnsi="Arial" w:cs="Arial"/>
-          <w:b/>
-          <w:sz w:val="22"/>
-          <w:szCs w:val="22"/>
-        </w:rPr>
-        <w:t>convocante_nombres</w:t>
-      </w:r>
-      <w:r>
-        <w:rPr>
-          <w:rFonts w:ascii="Arial" w:eastAsia="Arial" w:hAnsi="Arial" w:cs="Arial"/>
-          <w:b/>
-          <w:sz w:val="22"/>
-          <w:szCs w:val="22"/>
-        </w:rPr>
-        <w:t>}</w:t>
-      </w:r>
-      <w:r>
-        <w:rPr>
-          <w:rFonts w:ascii="Arial" w:eastAsia="Arial" w:hAnsi="Arial" w:cs="Arial"/>
-        </w:rPr>
-        <w:t xml:space="preserve"> </w:t>
-      </w:r>
-      <w:r>
-        <w:rPr>
-          <w:rFonts w:ascii="Arial" w:eastAsia="Arial" w:hAnsi="Arial" w:cs="Arial"/>
-        </w:rPr>
-        <w:t>continuará beneficiando a su hijo a la caja de compensación _____________, teniendo en cuenta que este dinero será destinado única y exclusivamente en beneficio del niño, el padre que ostenta el cuidado personal administrará la cuota del subsidio familiar.</w:t>
-      </w:r>
-    </w:p>
-    <w:p>
-      <w:pPr>
-        <w:jc w:val="both"/>
-        <w:rPr>
-          <w:rFonts w:ascii="Arial" w:eastAsia="Arial" w:hAnsi="Arial" w:cs="Arial"/>
-        </w:rPr>
-      </w:pPr>
-    </w:p>
-    <w:p>
-      <w:pPr>
-        <w:jc w:val="both"/>
-        <w:rPr>
-          <w:rFonts w:ascii="Arial" w:eastAsia="Arial" w:hAnsi="Arial" w:cs="Arial"/>
-        </w:rPr>
-      </w:pPr>
-    </w:p>
-    <w:p>
-      <w:pPr>
-        <w:jc w:val="both"/>
-        <w:rPr>
-          <w:rFonts w:ascii="Arial" w:eastAsia="Arial" w:hAnsi="Arial" w:cs="Arial"/>
-        </w:rPr>
-      </w:pPr>
-      <w:r>
-        <w:rPr>
-          <w:rFonts w:ascii="Arial" w:eastAsia="Arial" w:hAnsi="Arial" w:cs="Arial"/>
-        </w:rPr>
-        <w:t>No obstante, el anterior acuerdo, ambos padres serán solidarios en la garantía de derechos del niño, por lo que atenderán sus necesidades y garantizarán su bienestar, evitando cualquier conducta propia o ajena que pueda afectar a su hijo. Por lo mismo mantendrán como padres una relación de respeto y evitarán cualquier forma de agresión entre ellos, lo que permitirá inculcar a su hijo el respeto y afecto para cada uno de los padres.</w:t>
-      </w:r>
-    </w:p>
-    <w:p>
-      <w:pPr>
-        <w:widowControl w:val="0"/>
-        <w:jc w:val="both"/>
-        <w:rPr>
-          <w:rFonts w:ascii="Arial" w:eastAsia="Arial" w:hAnsi="Arial" w:cs="Arial"/>
-          <w:b/>
-        </w:rPr>
-      </w:pPr>
-    </w:p>
-    <w:p>
-      <w:pPr>
-        <w:jc w:val="center"/>
-        <w:rPr>
-          <w:rFonts w:ascii="Arial" w:eastAsia="Arial" w:hAnsi="Arial" w:cs="Arial"/>
-          <w:b/>
-          <w:u w:val="single"/>
-        </w:rPr>
-      </w:pPr>
-    </w:p>
-    <w:p>
-      <w:pPr>
-        <w:jc w:val="center"/>
-        <w:rPr>
-          <w:rFonts w:ascii="Arial" w:eastAsia="Arial" w:hAnsi="Arial" w:cs="Arial"/>
-          <w:b/>
-          <w:u w:val="single"/>
-        </w:rPr>
-      </w:pPr>
-      <w:r>
-        <w:rPr>
-          <w:rFonts w:ascii="Arial" w:eastAsia="Arial" w:hAnsi="Arial" w:cs="Arial"/>
-          <w:b/>
-          <w:u w:val="single"/>
-        </w:rPr>
-        <w:t>A P   R   O   B   A   C   I   Ó   N</w:t>
-      </w:r>
-    </w:p>
-    <w:p>
-      <w:pPr>
-        <w:jc w:val="center"/>
-        <w:rPr>
-          <w:rFonts w:ascii="Arial" w:eastAsia="Arial" w:hAnsi="Arial" w:cs="Arial"/>
-          <w:b/>
-          <w:u w:val="single"/>
-        </w:rPr>
-      </w:pPr>
-    </w:p>
-    <w:p>
-      <w:pPr>
-        <w:widowControl w:val="0"/>
-        <w:jc w:val="both"/>
-        <w:rPr>
-          <w:rFonts w:ascii="Arial" w:eastAsia="Arial" w:hAnsi="Arial" w:cs="Arial"/>
-          <w:b/>
-        </w:rPr>
-      </w:pPr>
-      <w:bookmarkStart w:id="3" w:name="_heading=h.gjdgxs" w:colFirst="0" w:colLast="0"/>
-      <w:bookmarkEnd w:id="3"/>
-      <w:r>
-        <w:rPr>
-          <w:rFonts w:ascii="Arial" w:eastAsia="Arial" w:hAnsi="Arial" w:cs="Arial"/>
-        </w:rPr>
-        <w:t xml:space="preserve">Conforme lo anterior las partes han logrado un </w:t>
-      </w:r>
-      <w:r>
-        <w:rPr>
-          <w:rFonts w:ascii="Arial" w:eastAsia="Arial" w:hAnsi="Arial" w:cs="Arial"/>
-          <w:b/>
-        </w:rPr>
-        <w:t>ACUERDO TOTAL</w:t>
-      </w:r>
-      <w:r>
-        <w:rPr>
-          <w:rFonts w:ascii="Arial" w:eastAsia="Arial" w:hAnsi="Arial" w:cs="Arial"/>
-        </w:rPr>
-        <w:t xml:space="preserve">, entre ellas. En consideración a que los interesados conciliantes han aceptado el acuerdo que contiene la presente acta, en primera copia original, el conciliador imparte su aprobación y advierte a los interesados que de conformidad con la Ley 446/1998, Ley 640/2001 y Ley 2220/22, </w:t>
-      </w:r>
-      <w:r>
-        <w:rPr>
-          <w:rFonts w:ascii="Arial" w:eastAsia="Arial" w:hAnsi="Arial" w:cs="Arial"/>
-          <w:b/>
-        </w:rPr>
-        <w:t>EL PRESENTE ACUERDO CONCILIATORIO HACE TRÁNSITO A COSA JUZGADA Y PRESTA MÉRITO EJECUTIVO.</w:t>
-      </w:r>
-    </w:p>
-    <w:p>
-      <w:pPr>
-        <w:widowControl w:val="0"/>
-        <w:jc w:val="both"/>
-        <w:rPr>
-          <w:rFonts w:ascii="Arial" w:eastAsia="Arial" w:hAnsi="Arial" w:cs="Arial"/>
-        </w:rPr>
-      </w:pPr>
-      <w:r>
-        <w:rPr>
-          <w:rFonts w:ascii="Arial" w:eastAsia="Arial" w:hAnsi="Arial" w:cs="Arial"/>
+      <w:r>
+        <w:rPr>
+          <w:rFonts w:ascii="Arial" w:eastAsia="Arial" w:hAnsi="Arial" w:cs="Arial"/>
+        </w:rPr>
+        <w:t xml:space="preserve"> del día </w:t>
+      </w:r>
+      <w:r>
+        <w:rPr>
+          <w:rFonts w:ascii="Arial" w:eastAsia="Arial" w:hAnsi="Arial" w:cs="Arial"/>
+          <w:b/>
+          <w:bCs/>
+          <w:szCs w:val="24"/>
+        </w:rPr>
+        <w:t>{fecha_actual_dia}</w:t>
+      </w:r>
+      <w:r>
+        <w:rPr>
+          <w:rFonts w:ascii="Arial" w:eastAsia="Arial" w:hAnsi="Arial" w:cs="Arial"/>
+          <w:szCs w:val="24"/>
         </w:rPr>
         <w:t xml:space="preserve">  </w:t>
       </w:r>
@@ -2795,22 +1897,37 @@
         <w:rPr>
           <w:rFonts w:ascii="Arial" w:eastAsia="Arial" w:hAnsi="Arial" w:cs="Arial"/>
         </w:rPr>
-        <w:tab/>
-      </w:r>
-    </w:p>
-    <w:p>
-      <w:pPr>
-        <w:widowControl w:val="0"/>
-        <w:jc w:val="both"/>
-        <w:rPr>
-          <w:rFonts w:ascii="Arial" w:eastAsia="Arial" w:hAnsi="Arial" w:cs="Arial"/>
-        </w:rPr>
-      </w:pPr>
-      <w:r>
-        <w:rPr>
-          <w:rFonts w:ascii="Arial" w:eastAsia="Arial" w:hAnsi="Arial" w:cs="Arial"/>
-        </w:rPr>
-        <w:t>Leído el texto anterior las partes manifiestan su conformidad con el mismo, quedan notificados en audiencia, siendo las (________) del día _______ (___) del mes de ______ del año _______, dándose por terminada la presente, siendo aprobada y firmada por quienes en ella intervinieron.</w:t>
+        <w:t xml:space="preserve">del mes de </w:t>
+      </w:r>
+      <w:r>
+        <w:rPr>
+          <w:rFonts w:ascii="Arial" w:eastAsia="Arial" w:hAnsi="Arial" w:cs="Arial"/>
+          <w:b/>
+          <w:bCs/>
+          <w:szCs w:val="24"/>
+        </w:rPr>
+        <w:t xml:space="preserve">{fecha_actual_mes} </w:t>
+      </w:r>
+      <w:r>
+        <w:rPr>
+          <w:rFonts w:ascii="Arial" w:eastAsia="Arial" w:hAnsi="Arial" w:cs="Arial"/>
+        </w:rPr>
+        <w:t xml:space="preserve"> del año </w:t>
+      </w:r>
+      <w:r>
+        <w:rPr>
+          <w:rFonts w:ascii="Arial" w:eastAsia="Arial" w:hAnsi="Arial" w:cs="Arial"/>
+          <w:b/>
+          <w:bCs/>
+          <w:szCs w:val="24"/>
+        </w:rPr>
+        <w:t>{fecha_actual_año}</w:t>
+      </w:r>
+      <w:r>
+        <w:rPr>
+          <w:rFonts w:ascii="Arial" w:eastAsia="Arial" w:hAnsi="Arial" w:cs="Arial"/>
+        </w:rPr>
+        <w:t xml:space="preserve"> dándose por terminada la presente, siendo aprobada y firmada por quienes en ella intervinieron.</w:t>
       </w:r>
     </w:p>
     <w:p>
@@ -2958,15 +2075,16 @@
         </w:rPr>
         <w:t>}</w:t>
       </w:r>
-      <w:r>
-        <w:rPr>
-          <w:rFonts w:ascii="Arial" w:eastAsia="Arial" w:hAnsi="Arial" w:cs="Arial"/>
-          <w:b/>
-          <w:sz w:val="22"/>
-          <w:szCs w:val="22"/>
-        </w:rPr>
-        <w:tab/>
-      </w:r>
+    </w:p>
+    <w:p>
+      <w:pPr>
+        <w:rPr>
+          <w:rFonts w:ascii="Arial" w:eastAsia="Arial" w:hAnsi="Arial" w:cs="Arial"/>
+          <w:b/>
+          <w:sz w:val="22"/>
+          <w:szCs w:val="22"/>
+        </w:rPr>
+      </w:pPr>
       <w:r>
         <w:rPr>
           <w:rFonts w:ascii="Arial" w:eastAsia="Arial" w:hAnsi="Arial" w:cs="Arial"/>
@@ -3226,7 +2344,6 @@
           <w:rFonts w:ascii="Arial" w:eastAsia="Arial" w:hAnsi="Arial" w:cs="Arial"/>
           <w:b/>
         </w:rPr>
-        <w:lastRenderedPageBreak/>
         <w:t>__________________________</w:t>
       </w:r>
     </w:p>
@@ -3510,7 +2627,25 @@
           <w:sz w:val="14"/>
           <w:szCs w:val="14"/>
         </w:rPr>
-        <w:t>}                                                                                                                                                                                                            {</w:t>
+        <w:t xml:space="preserve">}                                                                                                                                                                                             </w:t>
+      </w:r>
+      <w:r>
+        <w:rPr>
+          <w:rFonts w:ascii="Arial" w:eastAsia="Arial" w:hAnsi="Arial" w:cs="Arial"/>
+          <w:b/>
+          <w:sz w:val="14"/>
+          <w:szCs w:val="14"/>
+        </w:rPr>
+        <w:t xml:space="preserve"> </w:t>
+      </w:r>
+      <w:r>
+        <w:rPr>
+          <w:rFonts w:ascii="Arial" w:eastAsia="Arial" w:hAnsi="Arial" w:cs="Arial"/>
+          <w:b/>
+          <w:sz w:val="14"/>
+          <w:szCs w:val="14"/>
+        </w:rPr>
+        <w:t>{</w:t>
       </w:r>
       <w:r>
         <w:rPr>
@@ -3775,7 +2910,7 @@
             </wp:anchor>
           </w:drawing>
         </mc:Choice>
-        <mc:Fallback xmlns:sl="http://schemas.openxmlformats.org/schemaLibrary/2006/main" xmlns:a="http://schemas.openxmlformats.org/drawingml/2006/main" xmlns:pic="http://schemas.openxmlformats.org/drawingml/2006/picture" xmlns:c="http://schemas.openxmlformats.org/drawingml/2006/chart" xmlns:lc="http://schemas.openxmlformats.org/drawingml/2006/lockedCanvas" xmlns:dgm="http://schemas.openxmlformats.org/drawingml/2006/diagram">
+        <mc:Fallback xmlns:dgm="http://schemas.openxmlformats.org/drawingml/2006/diagram" xmlns:lc="http://schemas.openxmlformats.org/drawingml/2006/lockedCanvas" xmlns:c="http://schemas.openxmlformats.org/drawingml/2006/chart" xmlns:pic="http://schemas.openxmlformats.org/drawingml/2006/picture" xmlns:a="http://schemas.openxmlformats.org/drawingml/2006/main" xmlns:sl="http://schemas.openxmlformats.org/schemaLibrary/2006/main">
           <w:drawing>
             <wp:anchor allowOverlap="1" behindDoc="0" distB="0" distT="0" distL="114300" distR="114300" hidden="0" layoutInCell="1" locked="0" relativeHeight="0" simplePos="0">
               <wp:simplePos x="0" y="0"/>

</xml_diff>

<commit_message>
Cambio en los formatos de documentos
</commit_message>
<xml_diff>
--- a/Backend/ApiGeneradorDocumentos/ACTA ACUERDO DE ALIMENTOS.docx
+++ b/Backend/ApiGeneradorDocumentos/ACTA ACUERDO DE ALIMENTOS.docx
@@ -36,6 +36,7 @@
         </w:rPr>
         <w:t>{</w:t>
       </w:r>
+      <w:proofErr w:type="spellStart"/>
       <w:r>
         <w:rPr>
           <w:rFonts w:ascii="Arial" w:eastAsia="Arial" w:hAnsi="Arial" w:cs="Arial"/>
@@ -45,6 +46,7 @@
         </w:rPr>
         <w:t>resultado_consecutivo</w:t>
       </w:r>
+      <w:proofErr w:type="spellEnd"/>
       <w:r>
         <w:rPr>
           <w:rFonts w:ascii="Arial" w:eastAsia="Arial" w:hAnsi="Arial" w:cs="Arial"/>
@@ -70,7 +72,27 @@
           <w:bCs/>
           <w:szCs w:val="24"/>
         </w:rPr>
-        <w:t>{fecha_actual_año}</w:t>
+        <w:t>{</w:t>
+      </w:r>
+      <w:proofErr w:type="spellStart"/>
+      <w:r>
+        <w:rPr>
+          <w:rFonts w:ascii="Arial" w:eastAsia="Arial" w:hAnsi="Arial" w:cs="Arial"/>
+          <w:b/>
+          <w:bCs/>
+          <w:szCs w:val="24"/>
+        </w:rPr>
+        <w:t>fecha_actual_año</w:t>
+      </w:r>
+      <w:proofErr w:type="spellEnd"/>
+      <w:r>
+        <w:rPr>
+          <w:rFonts w:ascii="Arial" w:eastAsia="Arial" w:hAnsi="Arial" w:cs="Arial"/>
+          <w:b/>
+          <w:bCs/>
+          <w:szCs w:val="24"/>
+        </w:rPr>
+        <w:t>}</w:t>
       </w:r>
       <w:r>
         <w:rPr>
@@ -118,6 +140,7 @@
         </w:rPr>
         <w:t>{</w:t>
       </w:r>
+      <w:proofErr w:type="spellStart"/>
       <w:r>
         <w:rPr>
           <w:rFonts w:ascii="Arial" w:eastAsia="Arial" w:hAnsi="Arial" w:cs="Arial"/>
@@ -127,6 +150,7 @@
         </w:rPr>
         <w:t>expediente_numero_caso</w:t>
       </w:r>
+      <w:proofErr w:type="spellEnd"/>
       <w:r>
         <w:rPr>
           <w:rFonts w:ascii="Arial" w:eastAsia="Arial" w:hAnsi="Arial" w:cs="Arial"/>
@@ -186,7 +210,27 @@
           <w:sz w:val="22"/>
           <w:szCs w:val="22"/>
         </w:rPr>
-        <w:t>CONVOCANTE: {convocante_nombres}</w:t>
+        <w:t>CONVOCANTE: {</w:t>
+      </w:r>
+      <w:proofErr w:type="spellStart"/>
+      <w:r>
+        <w:rPr>
+          <w:rFonts w:ascii="Arial" w:eastAsia="Arial" w:hAnsi="Arial" w:cs="Arial"/>
+          <w:b/>
+          <w:sz w:val="22"/>
+          <w:szCs w:val="22"/>
+        </w:rPr>
+        <w:t>convocante_nombres</w:t>
+      </w:r>
+      <w:proofErr w:type="spellEnd"/>
+      <w:r>
+        <w:rPr>
+          <w:rFonts w:ascii="Arial" w:eastAsia="Arial" w:hAnsi="Arial" w:cs="Arial"/>
+          <w:b/>
+          <w:sz w:val="22"/>
+          <w:szCs w:val="22"/>
+        </w:rPr>
+        <w:t>}</w:t>
       </w:r>
       <w:r>
         <w:rPr>
@@ -218,8 +262,29 @@
           <w:sz w:val="22"/>
           <w:szCs w:val="22"/>
         </w:rPr>
-        <w:t xml:space="preserve">                              C.C. N° {</w:t>
-      </w:r>
+        <w:t xml:space="preserve">                              C.C. </w:t>
+      </w:r>
+      <w:proofErr w:type="spellStart"/>
+      <w:r>
+        <w:rPr>
+          <w:rFonts w:ascii="Arial" w:eastAsia="Arial" w:hAnsi="Arial" w:cs="Arial"/>
+          <w:b/>
+          <w:sz w:val="22"/>
+          <w:szCs w:val="22"/>
+        </w:rPr>
+        <w:t>N°</w:t>
+      </w:r>
+      <w:proofErr w:type="spellEnd"/>
+      <w:r>
+        <w:rPr>
+          <w:rFonts w:ascii="Arial" w:eastAsia="Arial" w:hAnsi="Arial" w:cs="Arial"/>
+          <w:b/>
+          <w:sz w:val="22"/>
+          <w:szCs w:val="22"/>
+        </w:rPr>
+        <w:t xml:space="preserve"> {</w:t>
+      </w:r>
+      <w:proofErr w:type="spellStart"/>
       <w:r>
         <w:rPr>
           <w:rFonts w:ascii="Arial" w:eastAsia="Arial" w:hAnsi="Arial" w:cs="Arial"/>
@@ -229,6 +294,7 @@
         </w:rPr>
         <w:t>convocante_identificacion</w:t>
       </w:r>
+      <w:proofErr w:type="spellEnd"/>
       <w:r>
         <w:rPr>
           <w:rFonts w:ascii="Arial" w:eastAsia="Arial" w:hAnsi="Arial" w:cs="Arial"/>
@@ -238,6 +304,7 @@
         </w:rPr>
         <w:t>} de {</w:t>
       </w:r>
+      <w:proofErr w:type="spellStart"/>
       <w:r>
         <w:rPr>
           <w:rFonts w:ascii="Arial" w:eastAsia="Arial" w:hAnsi="Arial" w:cs="Arial"/>
@@ -247,6 +314,7 @@
         </w:rPr>
         <w:t>convocante_lugar_expedicion</w:t>
       </w:r>
+      <w:proofErr w:type="spellEnd"/>
       <w:r>
         <w:rPr>
           <w:rFonts w:ascii="Arial" w:eastAsia="Arial" w:hAnsi="Arial" w:cs="Arial"/>
@@ -309,6 +377,7 @@
         </w:rPr>
         <w:t>CONVOCADO: {</w:t>
       </w:r>
+      <w:proofErr w:type="spellStart"/>
       <w:r>
         <w:rPr>
           <w:rFonts w:ascii="Arial" w:eastAsia="Arial" w:hAnsi="Arial" w:cs="Arial"/>
@@ -318,6 +387,7 @@
         </w:rPr>
         <w:t>convocado_nombres</w:t>
       </w:r>
+      <w:proofErr w:type="spellEnd"/>
       <w:r>
         <w:rPr>
           <w:rFonts w:ascii="Arial" w:eastAsia="Arial" w:hAnsi="Arial" w:cs="Arial"/>
@@ -353,6 +423,7 @@
         </w:rPr>
         <w:t xml:space="preserve">                              C.C. No. {</w:t>
       </w:r>
+      <w:proofErr w:type="spellStart"/>
       <w:r>
         <w:rPr>
           <w:rFonts w:ascii="Arial" w:eastAsia="Arial" w:hAnsi="Arial" w:cs="Arial"/>
@@ -362,6 +433,7 @@
         </w:rPr>
         <w:t>convocado_identificacion</w:t>
       </w:r>
+      <w:proofErr w:type="spellEnd"/>
       <w:r>
         <w:rPr>
           <w:rFonts w:ascii="Arial" w:eastAsia="Arial" w:hAnsi="Arial" w:cs="Arial"/>
@@ -371,6 +443,7 @@
         </w:rPr>
         <w:t>} de {</w:t>
       </w:r>
+      <w:proofErr w:type="spellStart"/>
       <w:r>
         <w:rPr>
           <w:rFonts w:ascii="Arial" w:eastAsia="Arial" w:hAnsi="Arial" w:cs="Arial"/>
@@ -380,6 +453,7 @@
         </w:rPr>
         <w:t>convocado_lugar_expedicion</w:t>
       </w:r>
+      <w:proofErr w:type="spellEnd"/>
       <w:r>
         <w:rPr>
           <w:rFonts w:ascii="Arial" w:eastAsia="Arial" w:hAnsi="Arial" w:cs="Arial"/>
@@ -434,7 +508,27 @@
           <w:bCs/>
           <w:szCs w:val="24"/>
         </w:rPr>
-        <w:t>{fecha_actual_hora}</w:t>
+        <w:t>{</w:t>
+      </w:r>
+      <w:proofErr w:type="spellStart"/>
+      <w:r>
+        <w:rPr>
+          <w:rFonts w:ascii="Arial" w:eastAsia="Arial" w:hAnsi="Arial" w:cs="Arial"/>
+          <w:b/>
+          <w:bCs/>
+          <w:szCs w:val="24"/>
+        </w:rPr>
+        <w:t>citacion_turno</w:t>
+      </w:r>
+      <w:proofErr w:type="spellEnd"/>
+      <w:r>
+        <w:rPr>
+          <w:rFonts w:ascii="Arial" w:eastAsia="Arial" w:hAnsi="Arial" w:cs="Arial"/>
+          <w:b/>
+          <w:bCs/>
+          <w:szCs w:val="24"/>
+        </w:rPr>
+        <w:t>}</w:t>
       </w:r>
       <w:r>
         <w:rPr>
@@ -450,7 +544,27 @@
           <w:bCs/>
           <w:szCs w:val="24"/>
         </w:rPr>
-        <w:t>{fecha_actual_dia}</w:t>
+        <w:t>{</w:t>
+      </w:r>
+      <w:proofErr w:type="spellStart"/>
+      <w:r>
+        <w:rPr>
+          <w:rFonts w:ascii="Arial" w:eastAsia="Arial" w:hAnsi="Arial" w:cs="Arial"/>
+          <w:b/>
+          <w:bCs/>
+          <w:szCs w:val="24"/>
+        </w:rPr>
+        <w:t>citacion_dia</w:t>
+      </w:r>
+      <w:proofErr w:type="spellEnd"/>
+      <w:r>
+        <w:rPr>
+          <w:rFonts w:ascii="Arial" w:eastAsia="Arial" w:hAnsi="Arial" w:cs="Arial"/>
+          <w:b/>
+          <w:bCs/>
+          <w:szCs w:val="24"/>
+        </w:rPr>
+        <w:t>}</w:t>
       </w:r>
       <w:r>
         <w:rPr>
@@ -473,7 +587,203 @@
           <w:bCs/>
           <w:szCs w:val="24"/>
         </w:rPr>
-        <w:t xml:space="preserve">{fecha_actual_mes} </w:t>
+        <w:t>{</w:t>
+      </w:r>
+      <w:proofErr w:type="spellStart"/>
+      <w:r>
+        <w:rPr>
+          <w:rFonts w:ascii="Arial" w:eastAsia="Arial" w:hAnsi="Arial" w:cs="Arial"/>
+          <w:b/>
+          <w:bCs/>
+          <w:szCs w:val="24"/>
+        </w:rPr>
+        <w:t>citacion_mes</w:t>
+      </w:r>
+      <w:proofErr w:type="spellEnd"/>
+      <w:r>
+        <w:rPr>
+          <w:rFonts w:ascii="Arial" w:eastAsia="Arial" w:hAnsi="Arial" w:cs="Arial"/>
+          <w:b/>
+          <w:bCs/>
+          <w:szCs w:val="24"/>
+        </w:rPr>
+        <w:t xml:space="preserve">} </w:t>
+      </w:r>
+      <w:r>
+        <w:rPr>
+          <w:rFonts w:ascii="Arial" w:eastAsia="Arial" w:hAnsi="Arial" w:cs="Arial"/>
+          <w:szCs w:val="24"/>
+        </w:rPr>
+        <w:t>de</w:t>
+      </w:r>
+      <w:r>
+        <w:rPr>
+          <w:rFonts w:ascii="Arial" w:eastAsia="Arial" w:hAnsi="Arial" w:cs="Arial"/>
+          <w:szCs w:val="24"/>
+        </w:rPr>
+        <w:t xml:space="preserve"> </w:t>
+      </w:r>
+      <w:r>
+        <w:rPr>
+          <w:rFonts w:ascii="Arial" w:eastAsia="Arial" w:hAnsi="Arial" w:cs="Arial"/>
+          <w:b/>
+          <w:bCs/>
+          <w:szCs w:val="24"/>
+        </w:rPr>
+        <w:t>{</w:t>
+      </w:r>
+      <w:proofErr w:type="spellStart"/>
+      <w:r>
+        <w:rPr>
+          <w:rFonts w:ascii="Arial" w:eastAsia="Arial" w:hAnsi="Arial" w:cs="Arial"/>
+          <w:b/>
+          <w:bCs/>
+          <w:szCs w:val="24"/>
+        </w:rPr>
+        <w:t>citacion_año</w:t>
+      </w:r>
+      <w:proofErr w:type="spellEnd"/>
+      <w:r>
+        <w:rPr>
+          <w:rFonts w:ascii="Arial" w:eastAsia="Arial" w:hAnsi="Arial" w:cs="Arial"/>
+          <w:b/>
+          <w:bCs/>
+          <w:szCs w:val="24"/>
+        </w:rPr>
+        <w:t>}</w:t>
+      </w:r>
+      <w:r>
+        <w:rPr>
+          <w:rFonts w:ascii="Arial" w:eastAsia="Arial" w:hAnsi="Arial" w:cs="Arial"/>
+          <w:szCs w:val="24"/>
+        </w:rPr>
+        <w:t xml:space="preserve">, después de haberse notificado legalmente a los comparecientes, se dio inicio en las instalaciones del Centro de Conciliación, José Ignacio Talero Losada de </w:t>
+      </w:r>
+      <w:r>
+        <w:rPr>
+          <w:rFonts w:ascii="Arial" w:eastAsia="Arial" w:hAnsi="Arial" w:cs="Arial"/>
+          <w:b/>
+          <w:szCs w:val="24"/>
+        </w:rPr>
+        <w:t>LA UNIVERSIDAD LA GRAN COLOMBIA</w:t>
+      </w:r>
+      <w:r>
+        <w:rPr>
+          <w:rFonts w:ascii="Arial" w:eastAsia="Arial" w:hAnsi="Arial" w:cs="Arial"/>
+          <w:szCs w:val="24"/>
+        </w:rPr>
+        <w:t xml:space="preserve">, ubicado en la Calle 12 </w:t>
+      </w:r>
+      <w:proofErr w:type="spellStart"/>
+      <w:r>
+        <w:rPr>
+          <w:rFonts w:ascii="Arial" w:eastAsia="Arial" w:hAnsi="Arial" w:cs="Arial"/>
+          <w:szCs w:val="24"/>
+        </w:rPr>
+        <w:t>Nº</w:t>
+      </w:r>
+      <w:proofErr w:type="spellEnd"/>
+      <w:r>
+        <w:rPr>
+          <w:rFonts w:ascii="Arial" w:eastAsia="Arial" w:hAnsi="Arial" w:cs="Arial"/>
+          <w:szCs w:val="24"/>
+        </w:rPr>
+        <w:t xml:space="preserve"> 8 –37 de esta ciudad, a la Audiencia de Conciliación solicitada el día </w:t>
+      </w:r>
+      <w:bookmarkStart w:id="0" w:name="_Hlk121757539"/>
+      <w:r>
+        <w:rPr>
+          <w:rFonts w:ascii="Arial" w:eastAsia="Arial" w:hAnsi="Arial" w:cs="Arial"/>
+          <w:b/>
+          <w:bCs/>
+          <w:sz w:val="22"/>
+          <w:szCs w:val="22"/>
+        </w:rPr>
+        <w:t>{</w:t>
+      </w:r>
+      <w:proofErr w:type="spellStart"/>
+      <w:r>
+        <w:rPr>
+          <w:rFonts w:ascii="Arial" w:eastAsia="Arial" w:hAnsi="Arial" w:cs="Arial"/>
+          <w:b/>
+          <w:bCs/>
+          <w:sz w:val="22"/>
+          <w:szCs w:val="22"/>
+        </w:rPr>
+        <w:t>expediente_fecha_registro_dia</w:t>
+      </w:r>
+      <w:proofErr w:type="spellEnd"/>
+      <w:r>
+        <w:rPr>
+          <w:rFonts w:ascii="Arial" w:eastAsia="Arial" w:hAnsi="Arial" w:cs="Arial"/>
+          <w:b/>
+          <w:bCs/>
+          <w:sz w:val="22"/>
+          <w:szCs w:val="22"/>
+        </w:rPr>
+        <w:t>}</w:t>
+      </w:r>
+      <w:bookmarkEnd w:id="0"/>
+      <w:r>
+        <w:rPr>
+          <w:rFonts w:ascii="Arial" w:eastAsia="Arial" w:hAnsi="Arial" w:cs="Arial"/>
+        </w:rPr>
+        <w:t xml:space="preserve"> </w:t>
+      </w:r>
+      <w:r>
+        <w:rPr>
+          <w:rFonts w:ascii="Arial" w:eastAsia="Arial" w:hAnsi="Arial" w:cs="Arial"/>
+          <w:szCs w:val="24"/>
+        </w:rPr>
+        <w:t xml:space="preserve"> de </w:t>
+      </w:r>
+      <w:bookmarkStart w:id="1" w:name="_Hlk121757551"/>
+      <w:r>
+        <w:rPr>
+          <w:rFonts w:ascii="Arial" w:eastAsia="Arial" w:hAnsi="Arial" w:cs="Arial"/>
+          <w:b/>
+          <w:bCs/>
+          <w:sz w:val="22"/>
+          <w:szCs w:val="22"/>
+        </w:rPr>
+        <w:t>{</w:t>
+      </w:r>
+      <w:proofErr w:type="spellStart"/>
+      <w:r>
+        <w:rPr>
+          <w:rFonts w:ascii="Arial" w:eastAsia="Arial" w:hAnsi="Arial" w:cs="Arial"/>
+          <w:b/>
+          <w:bCs/>
+          <w:sz w:val="22"/>
+          <w:szCs w:val="22"/>
+        </w:rPr>
+        <w:t>expediente_fecha_registro_mes</w:t>
+      </w:r>
+      <w:proofErr w:type="spellEnd"/>
+      <w:r>
+        <w:rPr>
+          <w:rFonts w:ascii="Arial" w:eastAsia="Arial" w:hAnsi="Arial" w:cs="Arial"/>
+          <w:b/>
+          <w:bCs/>
+          <w:sz w:val="22"/>
+          <w:szCs w:val="22"/>
+        </w:rPr>
+        <w:t>}</w:t>
+      </w:r>
+      <w:r>
+        <w:rPr>
+          <w:rFonts w:ascii="Arial" w:eastAsia="Arial" w:hAnsi="Arial" w:cs="Arial"/>
+          <w:sz w:val="22"/>
+          <w:szCs w:val="22"/>
+        </w:rPr>
+        <w:t xml:space="preserve"> </w:t>
+      </w:r>
+      <w:bookmarkEnd w:id="1"/>
+      <w:r>
+        <w:rPr>
+          <w:rFonts w:ascii="Arial" w:eastAsia="Arial" w:hAnsi="Arial" w:cs="Arial"/>
+        </w:rPr>
+        <w:t xml:space="preserve"> </w:t>
       </w:r>
       <w:r>
         <w:rPr>
@@ -482,38 +792,18 @@
         </w:rPr>
         <w:t xml:space="preserve">de </w:t>
       </w:r>
+      <w:bookmarkStart w:id="2" w:name="_Hlk121757562"/>
       <w:r>
         <w:rPr>
           <w:rFonts w:ascii="Arial" w:eastAsia="Arial" w:hAnsi="Arial" w:cs="Arial"/>
           <w:b/>
           <w:bCs/>
-          <w:szCs w:val="24"/>
-        </w:rPr>
-        <w:t>{fecha_actual_año}</w:t>
-      </w:r>
-      <w:r>
-        <w:rPr>
-          <w:rFonts w:ascii="Arial" w:eastAsia="Arial" w:hAnsi="Arial" w:cs="Arial"/>
-          <w:szCs w:val="24"/>
-        </w:rPr>
-        <w:t xml:space="preserve">, después de haberse notificado legalmente a los comparecientes, se dio inicio en las instalaciones del Centro de Conciliación, José Ignacio Talero Losada de </w:t>
-      </w:r>
-      <w:r>
-        <w:rPr>
-          <w:rFonts w:ascii="Arial" w:eastAsia="Arial" w:hAnsi="Arial" w:cs="Arial"/>
-          <w:b/>
-          <w:szCs w:val="24"/>
-        </w:rPr>
-        <w:t>LA UNIVERSIDAD LA GRAN COLOMBIA</w:t>
-      </w:r>
-      <w:r>
-        <w:rPr>
-          <w:rFonts w:ascii="Arial" w:eastAsia="Arial" w:hAnsi="Arial" w:cs="Arial"/>
-          <w:szCs w:val="24"/>
-        </w:rPr>
-        <w:t xml:space="preserve">, ubicado en la Calle 12 Nº 8 –37 de esta ciudad, a la Audiencia de Conciliación solicitada el día </w:t>
-      </w:r>
-      <w:bookmarkStart w:id="0" w:name="_Hlk121757539"/>
+          <w:sz w:val="22"/>
+          <w:szCs w:val="22"/>
+        </w:rPr>
+        <w:t>{</w:t>
+      </w:r>
+      <w:proofErr w:type="spellStart"/>
       <w:r>
         <w:rPr>
           <w:rFonts w:ascii="Arial" w:eastAsia="Arial" w:hAnsi="Arial" w:cs="Arial"/>
@@ -522,87 +812,219 @@
           <w:sz w:val="22"/>
           <w:szCs w:val="22"/>
         </w:rPr>
+        <w:t>expediente_fecha_registro_año</w:t>
+      </w:r>
+      <w:proofErr w:type="spellEnd"/>
+      <w:r>
+        <w:rPr>
+          <w:rFonts w:ascii="Arial" w:eastAsia="Arial" w:hAnsi="Arial" w:cs="Arial"/>
+          <w:b/>
+          <w:bCs/>
+          <w:sz w:val="22"/>
+          <w:szCs w:val="22"/>
+        </w:rPr>
+        <w:t>}</w:t>
+      </w:r>
+      <w:bookmarkEnd w:id="2"/>
+      <w:r>
+        <w:rPr>
+          <w:rFonts w:ascii="Arial" w:eastAsia="Arial" w:hAnsi="Arial" w:cs="Arial"/>
+        </w:rPr>
+        <w:t xml:space="preserve">, </w:t>
+      </w:r>
+      <w:r>
+        <w:rPr>
+          <w:rFonts w:ascii="Arial" w:eastAsia="Arial" w:hAnsi="Arial" w:cs="Arial"/>
+          <w:szCs w:val="24"/>
+        </w:rPr>
+        <w:t xml:space="preserve">por parte de la señora </w:t>
+      </w:r>
+      <w:r>
+        <w:rPr>
+          <w:rFonts w:ascii="Arial" w:eastAsia="Arial" w:hAnsi="Arial" w:cs="Arial"/>
+          <w:b/>
+          <w:szCs w:val="24"/>
+        </w:rPr>
         <w:t>{</w:t>
       </w:r>
-      <w:r>
-        <w:rPr>
-          <w:rFonts w:ascii="Arial" w:eastAsia="Arial" w:hAnsi="Arial" w:cs="Arial"/>
-          <w:b/>
-          <w:bCs/>
-          <w:sz w:val="22"/>
-          <w:szCs w:val="22"/>
-        </w:rPr>
-        <w:t>expediente_fecha_registro_dia</w:t>
-      </w:r>
-      <w:r>
-        <w:rPr>
-          <w:rFonts w:ascii="Arial" w:eastAsia="Arial" w:hAnsi="Arial" w:cs="Arial"/>
-          <w:b/>
-          <w:bCs/>
-          <w:sz w:val="22"/>
-          <w:szCs w:val="22"/>
+      <w:proofErr w:type="spellStart"/>
+      <w:r>
+        <w:rPr>
+          <w:rFonts w:ascii="Arial" w:eastAsia="Arial" w:hAnsi="Arial" w:cs="Arial"/>
+          <w:b/>
+          <w:szCs w:val="24"/>
+        </w:rPr>
+        <w:t>convocante_nombres</w:t>
+      </w:r>
+      <w:proofErr w:type="spellEnd"/>
+      <w:r>
+        <w:rPr>
+          <w:rFonts w:ascii="Arial" w:eastAsia="Arial" w:hAnsi="Arial" w:cs="Arial"/>
+          <w:b/>
+          <w:szCs w:val="24"/>
         </w:rPr>
         <w:t>}</w:t>
       </w:r>
-      <w:bookmarkEnd w:id="0"/>
-      <w:r>
-        <w:rPr>
-          <w:rFonts w:ascii="Arial" w:eastAsia="Arial" w:hAnsi="Arial" w:cs="Arial"/>
+      <w:r>
+        <w:rPr>
+          <w:rFonts w:ascii="Arial" w:eastAsia="Arial" w:hAnsi="Arial" w:cs="Arial"/>
+          <w:szCs w:val="24"/>
+        </w:rPr>
+        <w:t>, identificada con C.C. No.</w:t>
+      </w:r>
+      <w:r>
+        <w:rPr>
+          <w:rFonts w:ascii="Arial" w:eastAsia="Arial" w:hAnsi="Arial" w:cs="Arial"/>
+          <w:szCs w:val="24"/>
         </w:rPr>
         <w:t xml:space="preserve"> </w:t>
       </w:r>
       <w:r>
         <w:rPr>
           <w:rFonts w:ascii="Arial" w:eastAsia="Arial" w:hAnsi="Arial" w:cs="Arial"/>
-          <w:szCs w:val="24"/>
-        </w:rPr>
-        <w:t xml:space="preserve"> de </w:t>
-      </w:r>
-      <w:bookmarkStart w:id="1" w:name="_Hlk121757551"/>
-      <w:r>
-        <w:rPr>
-          <w:rFonts w:ascii="Arial" w:eastAsia="Arial" w:hAnsi="Arial" w:cs="Arial"/>
-          <w:b/>
-          <w:bCs/>
-          <w:sz w:val="22"/>
-          <w:szCs w:val="22"/>
+          <w:b/>
+          <w:szCs w:val="24"/>
         </w:rPr>
         <w:t>{</w:t>
       </w:r>
-      <w:r>
-        <w:rPr>
-          <w:rFonts w:ascii="Arial" w:eastAsia="Arial" w:hAnsi="Arial" w:cs="Arial"/>
-          <w:b/>
-          <w:bCs/>
-          <w:sz w:val="22"/>
-          <w:szCs w:val="22"/>
-        </w:rPr>
-        <w:t>expediente_fecha_registro_mes</w:t>
-      </w:r>
-      <w:r>
-        <w:rPr>
-          <w:rFonts w:ascii="Arial" w:eastAsia="Arial" w:hAnsi="Arial" w:cs="Arial"/>
-          <w:b/>
-          <w:bCs/>
-          <w:sz w:val="22"/>
-          <w:szCs w:val="22"/>
+      <w:proofErr w:type="spellStart"/>
+      <w:r>
+        <w:rPr>
+          <w:rFonts w:ascii="Arial" w:eastAsia="Arial" w:hAnsi="Arial" w:cs="Arial"/>
+          <w:b/>
+          <w:szCs w:val="24"/>
+        </w:rPr>
+        <w:t>convocante_identificacion</w:t>
+      </w:r>
+      <w:proofErr w:type="spellEnd"/>
+      <w:r>
+        <w:rPr>
+          <w:rFonts w:ascii="Arial" w:eastAsia="Arial" w:hAnsi="Arial" w:cs="Arial"/>
+          <w:b/>
+          <w:szCs w:val="24"/>
+        </w:rPr>
+        <w:t xml:space="preserve">} </w:t>
+      </w:r>
+      <w:r>
+        <w:rPr>
+          <w:rFonts w:ascii="Arial" w:eastAsia="Arial" w:hAnsi="Arial" w:cs="Arial"/>
+          <w:szCs w:val="24"/>
+        </w:rPr>
+        <w:t xml:space="preserve">de </w:t>
+      </w:r>
+      <w:r>
+        <w:rPr>
+          <w:rFonts w:ascii="Arial" w:eastAsia="Arial" w:hAnsi="Arial" w:cs="Arial"/>
+          <w:b/>
+          <w:szCs w:val="24"/>
+        </w:rPr>
+        <w:t>{</w:t>
+      </w:r>
+      <w:proofErr w:type="spellStart"/>
+      <w:r>
+        <w:rPr>
+          <w:rFonts w:ascii="Arial" w:eastAsia="Arial" w:hAnsi="Arial" w:cs="Arial"/>
+          <w:b/>
+          <w:szCs w:val="24"/>
+        </w:rPr>
+        <w:t>convocante_lugar_expedicion</w:t>
+      </w:r>
+      <w:proofErr w:type="spellEnd"/>
+      <w:r>
+        <w:rPr>
+          <w:rFonts w:ascii="Arial" w:eastAsia="Arial" w:hAnsi="Arial" w:cs="Arial"/>
+          <w:b/>
+          <w:szCs w:val="24"/>
         </w:rPr>
         <w:t>}</w:t>
       </w:r>
       <w:r>
         <w:rPr>
           <w:rFonts w:ascii="Arial" w:eastAsia="Arial" w:hAnsi="Arial" w:cs="Arial"/>
-          <w:sz w:val="22"/>
-          <w:szCs w:val="22"/>
+          <w:szCs w:val="24"/>
+        </w:rPr>
+        <w:t xml:space="preserve">, como parte </w:t>
+      </w:r>
+      <w:r>
+        <w:rPr>
+          <w:rFonts w:ascii="Arial" w:eastAsia="Arial" w:hAnsi="Arial" w:cs="Arial"/>
+          <w:b/>
+          <w:szCs w:val="24"/>
+        </w:rPr>
+        <w:t>Convocante</w:t>
+      </w:r>
+      <w:r>
+        <w:rPr>
+          <w:rFonts w:ascii="Arial" w:eastAsia="Arial" w:hAnsi="Arial" w:cs="Arial"/>
+          <w:szCs w:val="24"/>
+        </w:rPr>
+        <w:t xml:space="preserve">, para que fuera citado el Señor </w:t>
+      </w:r>
+      <w:r>
+        <w:rPr>
+          <w:rFonts w:ascii="Arial" w:eastAsia="Arial" w:hAnsi="Arial" w:cs="Arial"/>
+          <w:b/>
+          <w:szCs w:val="24"/>
+        </w:rPr>
+        <w:t>{</w:t>
+      </w:r>
+      <w:proofErr w:type="spellStart"/>
+      <w:r>
+        <w:rPr>
+          <w:rFonts w:ascii="Arial" w:eastAsia="Arial" w:hAnsi="Arial" w:cs="Arial"/>
+          <w:b/>
+          <w:szCs w:val="24"/>
+        </w:rPr>
+        <w:t>convocado_nombres</w:t>
+      </w:r>
+      <w:proofErr w:type="spellEnd"/>
+      <w:r>
+        <w:rPr>
+          <w:rFonts w:ascii="Arial" w:eastAsia="Arial" w:hAnsi="Arial" w:cs="Arial"/>
+          <w:b/>
+          <w:szCs w:val="24"/>
+        </w:rPr>
+        <w:t>}</w:t>
+      </w:r>
+      <w:r>
+        <w:rPr>
+          <w:rFonts w:ascii="Arial" w:eastAsia="Arial" w:hAnsi="Arial" w:cs="Arial"/>
+          <w:szCs w:val="24"/>
         </w:rPr>
         <w:t xml:space="preserve"> </w:t>
       </w:r>
-      <w:bookmarkEnd w:id="1"/>
-      <w:r>
-        <w:rPr>
-          <w:rFonts w:ascii="Arial" w:eastAsia="Arial" w:hAnsi="Arial" w:cs="Arial"/>
-        </w:rPr>
-        <w:t xml:space="preserve"> </w:t>
+      <w:r>
+        <w:rPr>
+          <w:rFonts w:ascii="Arial" w:eastAsia="Arial" w:hAnsi="Arial" w:cs="Arial"/>
+          <w:szCs w:val="24"/>
+        </w:rPr>
+        <w:t xml:space="preserve">identificado con C.C. No. </w:t>
+      </w:r>
+      <w:r>
+        <w:rPr>
+          <w:rFonts w:ascii="Arial" w:eastAsia="Arial" w:hAnsi="Arial" w:cs="Arial"/>
+          <w:b/>
+          <w:szCs w:val="24"/>
+        </w:rPr>
+        <w:t>{</w:t>
+      </w:r>
+      <w:proofErr w:type="spellStart"/>
+      <w:r>
+        <w:rPr>
+          <w:rFonts w:ascii="Arial" w:eastAsia="Arial" w:hAnsi="Arial" w:cs="Arial"/>
+          <w:b/>
+          <w:szCs w:val="24"/>
+        </w:rPr>
+        <w:t>convocado_identificacion</w:t>
+      </w:r>
+      <w:proofErr w:type="spellEnd"/>
+      <w:r>
+        <w:rPr>
+          <w:rFonts w:ascii="Arial" w:eastAsia="Arial" w:hAnsi="Arial" w:cs="Arial"/>
+          <w:b/>
+          <w:szCs w:val="24"/>
+        </w:rPr>
+        <w:t xml:space="preserve">} </w:t>
       </w:r>
       <w:r>
         <w:rPr>
@@ -611,162 +1033,31 @@
         </w:rPr>
         <w:t xml:space="preserve">de </w:t>
       </w:r>
-      <w:bookmarkStart w:id="2" w:name="_Hlk121757562"/>
-      <w:r>
-        <w:rPr>
-          <w:rFonts w:ascii="Arial" w:eastAsia="Arial" w:hAnsi="Arial" w:cs="Arial"/>
-          <w:b/>
-          <w:bCs/>
-          <w:sz w:val="22"/>
-          <w:szCs w:val="22"/>
+      <w:r>
+        <w:rPr>
+          <w:rFonts w:ascii="Arial" w:eastAsia="Arial" w:hAnsi="Arial" w:cs="Arial"/>
+          <w:b/>
+          <w:szCs w:val="24"/>
         </w:rPr>
         <w:t>{</w:t>
       </w:r>
-      <w:r>
-        <w:rPr>
-          <w:rFonts w:ascii="Arial" w:eastAsia="Arial" w:hAnsi="Arial" w:cs="Arial"/>
-          <w:b/>
-          <w:bCs/>
-          <w:sz w:val="22"/>
-          <w:szCs w:val="22"/>
-        </w:rPr>
-        <w:t>expediente_fecha_registro_año</w:t>
-      </w:r>
-      <w:r>
-        <w:rPr>
-          <w:rFonts w:ascii="Arial" w:eastAsia="Arial" w:hAnsi="Arial" w:cs="Arial"/>
-          <w:b/>
-          <w:bCs/>
-          <w:sz w:val="22"/>
-          <w:szCs w:val="22"/>
+      <w:proofErr w:type="spellStart"/>
+      <w:r>
+        <w:rPr>
+          <w:rFonts w:ascii="Arial" w:eastAsia="Arial" w:hAnsi="Arial" w:cs="Arial"/>
+          <w:b/>
+          <w:szCs w:val="24"/>
+        </w:rPr>
+        <w:t>convocado_lugar_expedicion</w:t>
+      </w:r>
+      <w:proofErr w:type="spellEnd"/>
+      <w:r>
+        <w:rPr>
+          <w:rFonts w:ascii="Arial" w:eastAsia="Arial" w:hAnsi="Arial" w:cs="Arial"/>
+          <w:b/>
+          <w:szCs w:val="24"/>
         </w:rPr>
         <w:t>}</w:t>
-      </w:r>
-      <w:bookmarkEnd w:id="2"/>
-      <w:r>
-        <w:rPr>
-          <w:rFonts w:ascii="Arial" w:eastAsia="Arial" w:hAnsi="Arial" w:cs="Arial"/>
-        </w:rPr>
-        <w:t xml:space="preserve">, </w:t>
-      </w:r>
-      <w:r>
-        <w:rPr>
-          <w:rFonts w:ascii="Arial" w:eastAsia="Arial" w:hAnsi="Arial" w:cs="Arial"/>
-          <w:szCs w:val="24"/>
-        </w:rPr>
-        <w:t xml:space="preserve">por parte de la señora </w:t>
-      </w:r>
-      <w:r>
-        <w:rPr>
-          <w:rFonts w:ascii="Arial" w:eastAsia="Arial" w:hAnsi="Arial" w:cs="Arial"/>
-          <w:b/>
-          <w:szCs w:val="24"/>
-        </w:rPr>
-        <w:t>{convocante_nombres}</w:t>
-      </w:r>
-      <w:r>
-        <w:rPr>
-          <w:rFonts w:ascii="Arial" w:eastAsia="Arial" w:hAnsi="Arial" w:cs="Arial"/>
-          <w:szCs w:val="24"/>
-        </w:rPr>
-        <w:t>, identificada con C.C. No.</w:t>
-      </w:r>
-      <w:r>
-        <w:rPr>
-          <w:rFonts w:ascii="Arial" w:eastAsia="Arial" w:hAnsi="Arial" w:cs="Arial"/>
-          <w:szCs w:val="24"/>
-        </w:rPr>
-        <w:t xml:space="preserve"> </w:t>
-      </w:r>
-      <w:r>
-        <w:rPr>
-          <w:rFonts w:ascii="Arial" w:eastAsia="Arial" w:hAnsi="Arial" w:cs="Arial"/>
-          <w:b/>
-          <w:szCs w:val="24"/>
-        </w:rPr>
-        <w:t xml:space="preserve">{convocante_identificacion} </w:t>
-      </w:r>
-      <w:r>
-        <w:rPr>
-          <w:rFonts w:ascii="Arial" w:eastAsia="Arial" w:hAnsi="Arial" w:cs="Arial"/>
-          <w:szCs w:val="24"/>
-        </w:rPr>
-        <w:t xml:space="preserve">de </w:t>
-      </w:r>
-      <w:r>
-        <w:rPr>
-          <w:rFonts w:ascii="Arial" w:eastAsia="Arial" w:hAnsi="Arial" w:cs="Arial"/>
-          <w:b/>
-          <w:szCs w:val="24"/>
-        </w:rPr>
-        <w:t>{convocante_lugar_expedicion}</w:t>
-      </w:r>
-      <w:r>
-        <w:rPr>
-          <w:rFonts w:ascii="Arial" w:eastAsia="Arial" w:hAnsi="Arial" w:cs="Arial"/>
-          <w:szCs w:val="24"/>
-        </w:rPr>
-        <w:t xml:space="preserve">, como parte </w:t>
-      </w:r>
-      <w:r>
-        <w:rPr>
-          <w:rFonts w:ascii="Arial" w:eastAsia="Arial" w:hAnsi="Arial" w:cs="Arial"/>
-          <w:b/>
-          <w:szCs w:val="24"/>
-        </w:rPr>
-        <w:t>Convocante</w:t>
-      </w:r>
-      <w:r>
-        <w:rPr>
-          <w:rFonts w:ascii="Arial" w:eastAsia="Arial" w:hAnsi="Arial" w:cs="Arial"/>
-          <w:szCs w:val="24"/>
-        </w:rPr>
-        <w:t xml:space="preserve">, para que fuera citado el Señor </w:t>
-      </w:r>
-      <w:r>
-        <w:rPr>
-          <w:rFonts w:ascii="Arial" w:eastAsia="Arial" w:hAnsi="Arial" w:cs="Arial"/>
-          <w:b/>
-          <w:szCs w:val="24"/>
-        </w:rPr>
-        <w:t>{convocado_nombres}</w:t>
-      </w:r>
-      <w:r>
-        <w:rPr>
-          <w:rFonts w:ascii="Arial" w:eastAsia="Arial" w:hAnsi="Arial" w:cs="Arial"/>
-          <w:szCs w:val="24"/>
-        </w:rPr>
-        <w:t xml:space="preserve"> </w:t>
-      </w:r>
-      <w:r>
-        <w:rPr>
-          <w:rFonts w:ascii="Arial" w:eastAsia="Arial" w:hAnsi="Arial" w:cs="Arial"/>
-          <w:szCs w:val="24"/>
-        </w:rPr>
-        <w:t xml:space="preserve">identificado con C.C. No. </w:t>
-      </w:r>
-      <w:r>
-        <w:rPr>
-          <w:rFonts w:ascii="Arial" w:eastAsia="Arial" w:hAnsi="Arial" w:cs="Arial"/>
-          <w:b/>
-          <w:szCs w:val="24"/>
-        </w:rPr>
-        <w:t xml:space="preserve">{convocado_identificacion} </w:t>
-      </w:r>
-      <w:r>
-        <w:rPr>
-          <w:rFonts w:ascii="Arial" w:eastAsia="Arial" w:hAnsi="Arial" w:cs="Arial"/>
-          <w:szCs w:val="24"/>
-        </w:rPr>
-        <w:t xml:space="preserve">de </w:t>
-      </w:r>
-      <w:r>
-        <w:rPr>
-          <w:rFonts w:ascii="Arial" w:eastAsia="Arial" w:hAnsi="Arial" w:cs="Arial"/>
-          <w:b/>
-          <w:szCs w:val="24"/>
-        </w:rPr>
-        <w:t>{convocado_lugar_expedicion}</w:t>
       </w:r>
       <w:r>
         <w:rPr>
@@ -887,7 +1178,25 @@
           <w:b/>
           <w:szCs w:val="24"/>
         </w:rPr>
-        <w:t xml:space="preserve">{convocante_nombres} </w:t>
+        <w:t>{</w:t>
+      </w:r>
+      <w:proofErr w:type="spellStart"/>
+      <w:r>
+        <w:rPr>
+          <w:rFonts w:ascii="Arial" w:eastAsia="Arial" w:hAnsi="Arial" w:cs="Arial"/>
+          <w:b/>
+          <w:szCs w:val="24"/>
+        </w:rPr>
+        <w:t>convocante_nombres</w:t>
+      </w:r>
+      <w:proofErr w:type="spellEnd"/>
+      <w:r>
+        <w:rPr>
+          <w:rFonts w:ascii="Arial" w:eastAsia="Arial" w:hAnsi="Arial" w:cs="Arial"/>
+          <w:b/>
+          <w:szCs w:val="24"/>
+        </w:rPr>
+        <w:t xml:space="preserve">} </w:t>
       </w:r>
       <w:r>
         <w:rPr>
@@ -902,22 +1211,75 @@
           <w:b/>
           <w:szCs w:val="24"/>
         </w:rPr>
-        <w:t xml:space="preserve">{convocante_identificacion}  </w:t>
-      </w:r>
-      <w:r>
-        <w:rPr>
-          <w:rFonts w:ascii="Arial" w:eastAsia="Arial" w:hAnsi="Arial" w:cs="Arial"/>
-          <w:szCs w:val="24"/>
-        </w:rPr>
-        <w:t xml:space="preserve">de </w:t>
-      </w:r>
-      <w:r>
-        <w:rPr>
-          <w:rFonts w:ascii="Arial" w:eastAsia="Arial" w:hAnsi="Arial" w:cs="Arial"/>
-          <w:b/>
-          <w:szCs w:val="24"/>
-        </w:rPr>
-        <w:t xml:space="preserve">{convocante_lugar_expedicion} </w:t>
+        <w:t>{</w:t>
+      </w:r>
+      <w:proofErr w:type="spellStart"/>
+      <w:r>
+        <w:rPr>
+          <w:rFonts w:ascii="Arial" w:eastAsia="Arial" w:hAnsi="Arial" w:cs="Arial"/>
+          <w:b/>
+          <w:szCs w:val="24"/>
+        </w:rPr>
+        <w:t>convocante_</w:t>
+      </w:r>
+      <w:proofErr w:type="gramStart"/>
+      <w:r>
+        <w:rPr>
+          <w:rFonts w:ascii="Arial" w:eastAsia="Arial" w:hAnsi="Arial" w:cs="Arial"/>
+          <w:b/>
+          <w:szCs w:val="24"/>
+        </w:rPr>
+        <w:t>identificacion</w:t>
+      </w:r>
+      <w:proofErr w:type="spellEnd"/>
+      <w:r>
+        <w:rPr>
+          <w:rFonts w:ascii="Arial" w:eastAsia="Arial" w:hAnsi="Arial" w:cs="Arial"/>
+          <w:b/>
+          <w:szCs w:val="24"/>
+        </w:rPr>
+        <w:t xml:space="preserve">}  </w:t>
+      </w:r>
+      <w:r>
+        <w:rPr>
+          <w:rFonts w:ascii="Arial" w:eastAsia="Arial" w:hAnsi="Arial" w:cs="Arial"/>
+          <w:szCs w:val="24"/>
+        </w:rPr>
+        <w:t>de</w:t>
+      </w:r>
+      <w:proofErr w:type="gramEnd"/>
+      <w:r>
+        <w:rPr>
+          <w:rFonts w:ascii="Arial" w:eastAsia="Arial" w:hAnsi="Arial" w:cs="Arial"/>
+          <w:szCs w:val="24"/>
+        </w:rPr>
+        <w:t xml:space="preserve"> </w:t>
+      </w:r>
+      <w:r>
+        <w:rPr>
+          <w:rFonts w:ascii="Arial" w:eastAsia="Arial" w:hAnsi="Arial" w:cs="Arial"/>
+          <w:b/>
+          <w:szCs w:val="24"/>
+        </w:rPr>
+        <w:t>{</w:t>
+      </w:r>
+      <w:proofErr w:type="spellStart"/>
+      <w:r>
+        <w:rPr>
+          <w:rFonts w:ascii="Arial" w:eastAsia="Arial" w:hAnsi="Arial" w:cs="Arial"/>
+          <w:b/>
+          <w:szCs w:val="24"/>
+        </w:rPr>
+        <w:t>convocante_lugar_expedicion</w:t>
+      </w:r>
+      <w:proofErr w:type="spellEnd"/>
+      <w:r>
+        <w:rPr>
+          <w:rFonts w:ascii="Arial" w:eastAsia="Arial" w:hAnsi="Arial" w:cs="Arial"/>
+          <w:b/>
+          <w:szCs w:val="24"/>
+        </w:rPr>
+        <w:t xml:space="preserve">} </w:t>
       </w:r>
       <w:r>
         <w:rPr>
@@ -932,7 +1294,25 @@
           <w:b/>
           <w:szCs w:val="24"/>
         </w:rPr>
-        <w:t>{convocante_direccion}</w:t>
+        <w:t>{</w:t>
+      </w:r>
+      <w:proofErr w:type="spellStart"/>
+      <w:r>
+        <w:rPr>
+          <w:rFonts w:ascii="Arial" w:eastAsia="Arial" w:hAnsi="Arial" w:cs="Arial"/>
+          <w:b/>
+          <w:szCs w:val="24"/>
+        </w:rPr>
+        <w:t>convocante_direccion</w:t>
+      </w:r>
+      <w:proofErr w:type="spellEnd"/>
+      <w:r>
+        <w:rPr>
+          <w:rFonts w:ascii="Arial" w:eastAsia="Arial" w:hAnsi="Arial" w:cs="Arial"/>
+          <w:b/>
+          <w:szCs w:val="24"/>
+        </w:rPr>
+        <w:t>}</w:t>
       </w:r>
       <w:r>
         <w:rPr>
@@ -947,7 +1327,25 @@
           <w:b/>
           <w:szCs w:val="24"/>
         </w:rPr>
-        <w:t>{convocante_localidad}</w:t>
+        <w:t>{</w:t>
+      </w:r>
+      <w:proofErr w:type="spellStart"/>
+      <w:r>
+        <w:rPr>
+          <w:rFonts w:ascii="Arial" w:eastAsia="Arial" w:hAnsi="Arial" w:cs="Arial"/>
+          <w:b/>
+          <w:szCs w:val="24"/>
+        </w:rPr>
+        <w:t>convocante_localidad</w:t>
+      </w:r>
+      <w:proofErr w:type="spellEnd"/>
+      <w:r>
+        <w:rPr>
+          <w:rFonts w:ascii="Arial" w:eastAsia="Arial" w:hAnsi="Arial" w:cs="Arial"/>
+          <w:b/>
+          <w:szCs w:val="24"/>
+        </w:rPr>
+        <w:t>}</w:t>
       </w:r>
       <w:r>
         <w:rPr>
@@ -963,7 +1361,27 @@
           <w:bCs/>
           <w:szCs w:val="24"/>
         </w:rPr>
-        <w:t>{convocante_correo}</w:t>
+        <w:t>{</w:t>
+      </w:r>
+      <w:proofErr w:type="spellStart"/>
+      <w:r>
+        <w:rPr>
+          <w:rFonts w:ascii="Arial" w:eastAsia="Arial" w:hAnsi="Arial" w:cs="Arial"/>
+          <w:b/>
+          <w:bCs/>
+          <w:szCs w:val="24"/>
+        </w:rPr>
+        <w:t>convocante_correo</w:t>
+      </w:r>
+      <w:proofErr w:type="spellEnd"/>
+      <w:r>
+        <w:rPr>
+          <w:rFonts w:ascii="Arial" w:eastAsia="Arial" w:hAnsi="Arial" w:cs="Arial"/>
+          <w:b/>
+          <w:bCs/>
+          <w:szCs w:val="24"/>
+        </w:rPr>
+        <w:t>}</w:t>
       </w:r>
       <w:r>
         <w:rPr>
@@ -979,7 +1397,27 @@
           <w:bCs/>
           <w:szCs w:val="24"/>
         </w:rPr>
-        <w:t>{convocante_celular}</w:t>
+        <w:t>{</w:t>
+      </w:r>
+      <w:proofErr w:type="spellStart"/>
+      <w:r>
+        <w:rPr>
+          <w:rFonts w:ascii="Arial" w:eastAsia="Arial" w:hAnsi="Arial" w:cs="Arial"/>
+          <w:b/>
+          <w:bCs/>
+          <w:szCs w:val="24"/>
+        </w:rPr>
+        <w:t>convocante_celular</w:t>
+      </w:r>
+      <w:proofErr w:type="spellEnd"/>
+      <w:r>
+        <w:rPr>
+          <w:rFonts w:ascii="Arial" w:eastAsia="Arial" w:hAnsi="Arial" w:cs="Arial"/>
+          <w:b/>
+          <w:bCs/>
+          <w:szCs w:val="24"/>
+        </w:rPr>
+        <w:t>}</w:t>
       </w:r>
       <w:r>
         <w:rPr>
@@ -1046,7 +1484,25 @@
           <w:b/>
           <w:szCs w:val="24"/>
         </w:rPr>
-        <w:t>{convocado_nombres}</w:t>
+        <w:t>{</w:t>
+      </w:r>
+      <w:proofErr w:type="spellStart"/>
+      <w:r>
+        <w:rPr>
+          <w:rFonts w:ascii="Arial" w:eastAsia="Arial" w:hAnsi="Arial" w:cs="Arial"/>
+          <w:b/>
+          <w:szCs w:val="24"/>
+        </w:rPr>
+        <w:t>convocado_nombres</w:t>
+      </w:r>
+      <w:proofErr w:type="spellEnd"/>
+      <w:r>
+        <w:rPr>
+          <w:rFonts w:ascii="Arial" w:eastAsia="Arial" w:hAnsi="Arial" w:cs="Arial"/>
+          <w:b/>
+          <w:szCs w:val="24"/>
+        </w:rPr>
+        <w:t>}</w:t>
       </w:r>
       <w:r>
         <w:rPr>
@@ -1061,7 +1517,25 @@
           <w:b/>
           <w:szCs w:val="24"/>
         </w:rPr>
-        <w:t>{convocado_identificacion}</w:t>
+        <w:t>{</w:t>
+      </w:r>
+      <w:proofErr w:type="spellStart"/>
+      <w:r>
+        <w:rPr>
+          <w:rFonts w:ascii="Arial" w:eastAsia="Arial" w:hAnsi="Arial" w:cs="Arial"/>
+          <w:b/>
+          <w:szCs w:val="24"/>
+        </w:rPr>
+        <w:t>convocado_identificacion</w:t>
+      </w:r>
+      <w:proofErr w:type="spellEnd"/>
+      <w:r>
+        <w:rPr>
+          <w:rFonts w:ascii="Arial" w:eastAsia="Arial" w:hAnsi="Arial" w:cs="Arial"/>
+          <w:b/>
+          <w:szCs w:val="24"/>
+        </w:rPr>
+        <w:t>}</w:t>
       </w:r>
       <w:r>
         <w:rPr>
@@ -1084,7 +1558,25 @@
           <w:b/>
           <w:szCs w:val="24"/>
         </w:rPr>
-        <w:t>{convocado_lugar_expedicion}</w:t>
+        <w:t>{</w:t>
+      </w:r>
+      <w:proofErr w:type="spellStart"/>
+      <w:r>
+        <w:rPr>
+          <w:rFonts w:ascii="Arial" w:eastAsia="Arial" w:hAnsi="Arial" w:cs="Arial"/>
+          <w:b/>
+          <w:szCs w:val="24"/>
+        </w:rPr>
+        <w:t>convocado_lugar_expedicion</w:t>
+      </w:r>
+      <w:proofErr w:type="spellEnd"/>
+      <w:r>
+        <w:rPr>
+          <w:rFonts w:ascii="Arial" w:eastAsia="Arial" w:hAnsi="Arial" w:cs="Arial"/>
+          <w:b/>
+          <w:szCs w:val="24"/>
+        </w:rPr>
+        <w:t>}</w:t>
       </w:r>
       <w:r>
         <w:rPr>
@@ -1099,7 +1591,25 @@
           <w:b/>
           <w:szCs w:val="24"/>
         </w:rPr>
-        <w:t>{convocado_direccion}</w:t>
+        <w:t>{</w:t>
+      </w:r>
+      <w:proofErr w:type="spellStart"/>
+      <w:r>
+        <w:rPr>
+          <w:rFonts w:ascii="Arial" w:eastAsia="Arial" w:hAnsi="Arial" w:cs="Arial"/>
+          <w:b/>
+          <w:szCs w:val="24"/>
+        </w:rPr>
+        <w:t>convocado_direccion</w:t>
+      </w:r>
+      <w:proofErr w:type="spellEnd"/>
+      <w:r>
+        <w:rPr>
+          <w:rFonts w:ascii="Arial" w:eastAsia="Arial" w:hAnsi="Arial" w:cs="Arial"/>
+          <w:b/>
+          <w:szCs w:val="24"/>
+        </w:rPr>
+        <w:t>}</w:t>
       </w:r>
       <w:r>
         <w:rPr>
@@ -1114,7 +1624,25 @@
           <w:b/>
           <w:szCs w:val="24"/>
         </w:rPr>
-        <w:t>{convocado_localidad}</w:t>
+        <w:t>{</w:t>
+      </w:r>
+      <w:proofErr w:type="spellStart"/>
+      <w:r>
+        <w:rPr>
+          <w:rFonts w:ascii="Arial" w:eastAsia="Arial" w:hAnsi="Arial" w:cs="Arial"/>
+          <w:b/>
+          <w:szCs w:val="24"/>
+        </w:rPr>
+        <w:t>convocado_localidad</w:t>
+      </w:r>
+      <w:proofErr w:type="spellEnd"/>
+      <w:r>
+        <w:rPr>
+          <w:rFonts w:ascii="Arial" w:eastAsia="Arial" w:hAnsi="Arial" w:cs="Arial"/>
+          <w:b/>
+          <w:szCs w:val="24"/>
+        </w:rPr>
+        <w:t>}</w:t>
       </w:r>
       <w:r>
         <w:rPr>
@@ -1151,7 +1679,27 @@
           <w:bCs/>
           <w:szCs w:val="24"/>
         </w:rPr>
-        <w:t>{convocado_correo}</w:t>
+        <w:t>{</w:t>
+      </w:r>
+      <w:proofErr w:type="spellStart"/>
+      <w:r>
+        <w:rPr>
+          <w:rFonts w:ascii="Arial" w:eastAsia="Arial" w:hAnsi="Arial" w:cs="Arial"/>
+          <w:b/>
+          <w:bCs/>
+          <w:szCs w:val="24"/>
+        </w:rPr>
+        <w:t>convocado_correo</w:t>
+      </w:r>
+      <w:proofErr w:type="spellEnd"/>
+      <w:r>
+        <w:rPr>
+          <w:rFonts w:ascii="Arial" w:eastAsia="Arial" w:hAnsi="Arial" w:cs="Arial"/>
+          <w:b/>
+          <w:bCs/>
+          <w:szCs w:val="24"/>
+        </w:rPr>
+        <w:t>}</w:t>
       </w:r>
       <w:r>
         <w:rPr>
@@ -1167,7 +1715,27 @@
           <w:bCs/>
           <w:szCs w:val="24"/>
         </w:rPr>
-        <w:t>{convocado_celular}</w:t>
+        <w:t>{</w:t>
+      </w:r>
+      <w:proofErr w:type="spellStart"/>
+      <w:r>
+        <w:rPr>
+          <w:rFonts w:ascii="Arial" w:eastAsia="Arial" w:hAnsi="Arial" w:cs="Arial"/>
+          <w:b/>
+          <w:bCs/>
+          <w:szCs w:val="24"/>
+        </w:rPr>
+        <w:t>convocado_celular</w:t>
+      </w:r>
+      <w:proofErr w:type="spellEnd"/>
+      <w:r>
+        <w:rPr>
+          <w:rFonts w:ascii="Arial" w:eastAsia="Arial" w:hAnsi="Arial" w:cs="Arial"/>
+          <w:b/>
+          <w:bCs/>
+          <w:szCs w:val="24"/>
+        </w:rPr>
+        <w:t>}</w:t>
       </w:r>
       <w:r>
         <w:rPr>
@@ -1249,15 +1817,9 @@
           <w:bCs/>
           <w:szCs w:val="24"/>
         </w:rPr>
-        <w:t xml:space="preserve">{conciliador_nombres} </w:t>
-      </w:r>
-      <w:r>
-        <w:rPr>
-          <w:rFonts w:ascii="Arial" w:eastAsia="Arial" w:hAnsi="Arial" w:cs="Arial"/>
-          <w:szCs w:val="24"/>
-        </w:rPr>
-        <w:t xml:space="preserve">identificado(a) con C.C. Nº </w:t>
-      </w:r>
+        <w:t>{</w:t>
+      </w:r>
+      <w:proofErr w:type="spellStart"/>
       <w:r>
         <w:rPr>
           <w:rFonts w:ascii="Arial" w:eastAsia="Arial" w:hAnsi="Arial" w:cs="Arial"/>
@@ -1265,7 +1827,69 @@
           <w:bCs/>
           <w:szCs w:val="24"/>
         </w:rPr>
-        <w:t xml:space="preserve">{conciliador_identificacion} </w:t>
+        <w:t>conciliador_nombres</w:t>
+      </w:r>
+      <w:proofErr w:type="spellEnd"/>
+      <w:r>
+        <w:rPr>
+          <w:rFonts w:ascii="Arial" w:eastAsia="Arial" w:hAnsi="Arial" w:cs="Arial"/>
+          <w:b/>
+          <w:bCs/>
+          <w:szCs w:val="24"/>
+        </w:rPr>
+        <w:t xml:space="preserve">} </w:t>
+      </w:r>
+      <w:r>
+        <w:rPr>
+          <w:rFonts w:ascii="Arial" w:eastAsia="Arial" w:hAnsi="Arial" w:cs="Arial"/>
+          <w:szCs w:val="24"/>
+        </w:rPr>
+        <w:t xml:space="preserve">identificado(a) con C.C. </w:t>
+      </w:r>
+      <w:proofErr w:type="spellStart"/>
+      <w:r>
+        <w:rPr>
+          <w:rFonts w:ascii="Arial" w:eastAsia="Arial" w:hAnsi="Arial" w:cs="Arial"/>
+          <w:szCs w:val="24"/>
+        </w:rPr>
+        <w:t>Nº</w:t>
+      </w:r>
+      <w:proofErr w:type="spellEnd"/>
+      <w:r>
+        <w:rPr>
+          <w:rFonts w:ascii="Arial" w:eastAsia="Arial" w:hAnsi="Arial" w:cs="Arial"/>
+          <w:szCs w:val="24"/>
+        </w:rPr>
+        <w:t xml:space="preserve"> </w:t>
+      </w:r>
+      <w:r>
+        <w:rPr>
+          <w:rFonts w:ascii="Arial" w:eastAsia="Arial" w:hAnsi="Arial" w:cs="Arial"/>
+          <w:b/>
+          <w:bCs/>
+          <w:szCs w:val="24"/>
+        </w:rPr>
+        <w:t>{</w:t>
+      </w:r>
+      <w:proofErr w:type="spellStart"/>
+      <w:r>
+        <w:rPr>
+          <w:rFonts w:ascii="Arial" w:eastAsia="Arial" w:hAnsi="Arial" w:cs="Arial"/>
+          <w:b/>
+          <w:bCs/>
+          <w:szCs w:val="24"/>
+        </w:rPr>
+        <w:t>conciliador_identificacion</w:t>
+      </w:r>
+      <w:proofErr w:type="spellEnd"/>
+      <w:r>
+        <w:rPr>
+          <w:rFonts w:ascii="Arial" w:eastAsia="Arial" w:hAnsi="Arial" w:cs="Arial"/>
+          <w:b/>
+          <w:bCs/>
+          <w:szCs w:val="24"/>
+        </w:rPr>
+        <w:t xml:space="preserve">} </w:t>
       </w:r>
       <w:r>
         <w:rPr>
@@ -1281,7 +1905,27 @@
           <w:bCs/>
           <w:szCs w:val="24"/>
         </w:rPr>
-        <w:t>{conciliador_lugar_expedicion}</w:t>
+        <w:t>{</w:t>
+      </w:r>
+      <w:proofErr w:type="spellStart"/>
+      <w:r>
+        <w:rPr>
+          <w:rFonts w:ascii="Arial" w:eastAsia="Arial" w:hAnsi="Arial" w:cs="Arial"/>
+          <w:b/>
+          <w:bCs/>
+          <w:szCs w:val="24"/>
+        </w:rPr>
+        <w:t>conciliador_lugar_expedicion</w:t>
+      </w:r>
+      <w:proofErr w:type="spellEnd"/>
+      <w:r>
+        <w:rPr>
+          <w:rFonts w:ascii="Arial" w:eastAsia="Arial" w:hAnsi="Arial" w:cs="Arial"/>
+          <w:b/>
+          <w:bCs/>
+          <w:szCs w:val="24"/>
+        </w:rPr>
+        <w:t>}</w:t>
       </w:r>
       <w:r>
         <w:rPr>
@@ -1297,7 +1941,27 @@
           <w:bCs/>
           <w:szCs w:val="24"/>
         </w:rPr>
-        <w:t xml:space="preserve">{conciliador_tarjeta_profesional} </w:t>
+        <w:t>{</w:t>
+      </w:r>
+      <w:proofErr w:type="spellStart"/>
+      <w:r>
+        <w:rPr>
+          <w:rFonts w:ascii="Arial" w:eastAsia="Arial" w:hAnsi="Arial" w:cs="Arial"/>
+          <w:b/>
+          <w:bCs/>
+          <w:szCs w:val="24"/>
+        </w:rPr>
+        <w:t>conciliador_tarjeta_profesional</w:t>
+      </w:r>
+      <w:proofErr w:type="spellEnd"/>
+      <w:r>
+        <w:rPr>
+          <w:rFonts w:ascii="Arial" w:eastAsia="Arial" w:hAnsi="Arial" w:cs="Arial"/>
+          <w:b/>
+          <w:bCs/>
+          <w:szCs w:val="24"/>
+        </w:rPr>
+        <w:t xml:space="preserve">} </w:t>
       </w:r>
       <w:r>
         <w:rPr>
@@ -1446,12 +2110,14 @@
         </w:rPr>
         <w:t>{</w:t>
       </w:r>
+      <w:proofErr w:type="spellStart"/>
       <w:r>
         <w:rPr>
           <w:rFonts w:ascii="Arial" w:eastAsia="Arial" w:hAnsi="Arial" w:cs="Arial"/>
         </w:rPr>
         <w:t>hechos_descripcion</w:t>
       </w:r>
+      <w:proofErr w:type="spellEnd"/>
       <w:r>
         <w:rPr>
           <w:rFonts w:ascii="Arial" w:eastAsia="Arial" w:hAnsi="Arial" w:cs="Arial"/>
@@ -1530,12 +2196,14 @@
         </w:rPr>
         <w:t>{</w:t>
       </w:r>
+      <w:proofErr w:type="spellStart"/>
       <w:r>
         <w:rPr>
           <w:rFonts w:ascii="Arial" w:eastAsia="Arial" w:hAnsi="Arial" w:cs="Arial"/>
         </w:rPr>
         <w:t>hechos_pretension</w:t>
       </w:r>
+      <w:proofErr w:type="spellEnd"/>
       <w:r>
         <w:rPr>
           <w:rFonts w:ascii="Arial" w:eastAsia="Arial" w:hAnsi="Arial" w:cs="Arial"/>
@@ -1629,12 +2297,14 @@
         </w:rPr>
         <w:t>{</w:t>
       </w:r>
+      <w:proofErr w:type="spellStart"/>
       <w:r>
         <w:rPr>
           <w:rFonts w:ascii="Arial" w:eastAsia="Arial" w:hAnsi="Arial" w:cs="Arial"/>
         </w:rPr>
         <w:t>resultado_acuerdo</w:t>
       </w:r>
+      <w:proofErr w:type="spellEnd"/>
       <w:r>
         <w:rPr>
           <w:rFonts w:ascii="Arial" w:eastAsia="Arial" w:hAnsi="Arial" w:cs="Arial"/>
@@ -1693,7 +2363,25 @@
           <w:b/>
           <w:u w:val="single"/>
         </w:rPr>
-        <w:t xml:space="preserve"> P   R   O   B   A   C   I   Ó   N</w:t>
+        <w:t xml:space="preserve"> P   R   O   B   A   C   I   </w:t>
+      </w:r>
+      <w:proofErr w:type="spellStart"/>
+      <w:r>
+        <w:rPr>
+          <w:rFonts w:ascii="Arial" w:eastAsia="Arial" w:hAnsi="Arial" w:cs="Arial"/>
+          <w:b/>
+          <w:u w:val="single"/>
+        </w:rPr>
+        <w:t>Ó</w:t>
+      </w:r>
+      <w:proofErr w:type="spellEnd"/>
+      <w:r>
+        <w:rPr>
+          <w:rFonts w:ascii="Arial" w:eastAsia="Arial" w:hAnsi="Arial" w:cs="Arial"/>
+          <w:b/>
+          <w:u w:val="single"/>
+        </w:rPr>
+        <w:t xml:space="preserve">   N</w:t>
       </w:r>
     </w:p>
     <w:p>
@@ -1734,7 +2422,21 @@
         <w:rPr>
           <w:rFonts w:ascii="Arial" w:eastAsia="Arial" w:hAnsi="Arial" w:cs="Arial"/>
         </w:rPr>
-        <w:t xml:space="preserve">, entre ellas. En consideración a que los interesados conciliantes han aceptado el acuerdo que contiene la presente acta, en primera copia original, el conciliador imparte su aprobación y advierte a los interesados que de conformidad con el Art. 64 Ley 2220 de 2022, </w:t>
+        <w:t xml:space="preserve">, entre ellas. En consideración a que los interesados </w:t>
+      </w:r>
+      <w:proofErr w:type="spellStart"/>
+      <w:r>
+        <w:rPr>
+          <w:rFonts w:ascii="Arial" w:eastAsia="Arial" w:hAnsi="Arial" w:cs="Arial"/>
+        </w:rPr>
+        <w:t>conciliantes</w:t>
+      </w:r>
+      <w:proofErr w:type="spellEnd"/>
+      <w:r>
+        <w:rPr>
+          <w:rFonts w:ascii="Arial" w:eastAsia="Arial" w:hAnsi="Arial" w:cs="Arial"/>
+        </w:rPr>
+        <w:t xml:space="preserve"> han aceptado el acuerdo que contiene la presente acta, en primera copia original, el conciliador imparte su aprobación y advierte a los interesados que de conformidad con el Art. 64 Ley 2220 de 2022, </w:t>
       </w:r>
       <w:r>
         <w:rPr>
@@ -1786,8 +2488,9 @@
           <w:bCs/>
           <w:szCs w:val="24"/>
         </w:rPr>
-        <w:t>{fecha_actual_</w:t>
-      </w:r>
+        <w:t>{</w:t>
+      </w:r>
+      <w:proofErr w:type="spellStart"/>
       <w:r>
         <w:rPr>
           <w:rFonts w:ascii="Arial" w:eastAsia="Arial" w:hAnsi="Arial" w:cs="Arial"/>
@@ -1795,7 +2498,26 @@
           <w:bCs/>
           <w:szCs w:val="24"/>
         </w:rPr>
-        <w:t>hora}</w:t>
+        <w:t>fecha_actual_</w:t>
+      </w:r>
+      <w:r>
+        <w:rPr>
+          <w:rFonts w:ascii="Arial" w:eastAsia="Arial" w:hAnsi="Arial" w:cs="Arial"/>
+          <w:b/>
+          <w:bCs/>
+          <w:szCs w:val="24"/>
+        </w:rPr>
+        <w:t>hora</w:t>
+      </w:r>
+      <w:proofErr w:type="spellEnd"/>
+      <w:r>
+        <w:rPr>
+          <w:rFonts w:ascii="Arial" w:eastAsia="Arial" w:hAnsi="Arial" w:cs="Arial"/>
+          <w:b/>
+          <w:bCs/>
+          <w:szCs w:val="24"/>
+        </w:rPr>
+        <w:t>}</w:t>
       </w:r>
       <w:r>
         <w:rPr>
@@ -1823,8 +2545,9 @@
           <w:bCs/>
           <w:szCs w:val="24"/>
         </w:rPr>
-        <w:t>{fecha_actual_</w:t>
-      </w:r>
+        <w:t>{</w:t>
+      </w:r>
+      <w:proofErr w:type="spellStart"/>
       <w:r>
         <w:rPr>
           <w:rFonts w:ascii="Arial" w:eastAsia="Arial" w:hAnsi="Arial" w:cs="Arial"/>
@@ -1832,7 +2555,26 @@
           <w:bCs/>
           <w:szCs w:val="24"/>
         </w:rPr>
-        <w:t>dia}</w:t>
+        <w:t>fecha_actual_</w:t>
+      </w:r>
+      <w:r>
+        <w:rPr>
+          <w:rFonts w:ascii="Arial" w:eastAsia="Arial" w:hAnsi="Arial" w:cs="Arial"/>
+          <w:b/>
+          <w:bCs/>
+          <w:szCs w:val="24"/>
+        </w:rPr>
+        <w:t>dia</w:t>
+      </w:r>
+      <w:proofErr w:type="spellEnd"/>
+      <w:r>
+        <w:rPr>
+          <w:rFonts w:ascii="Arial" w:eastAsia="Arial" w:hAnsi="Arial" w:cs="Arial"/>
+          <w:b/>
+          <w:bCs/>
+          <w:szCs w:val="24"/>
+        </w:rPr>
+        <w:t>}</w:t>
       </w:r>
       <w:r>
         <w:rPr>
@@ -1854,8 +2596,9 @@
           <w:bCs/>
           <w:szCs w:val="24"/>
         </w:rPr>
-        <w:t>{fecha_actual_</w:t>
-      </w:r>
+        <w:t>{</w:t>
+      </w:r>
+      <w:proofErr w:type="spellStart"/>
       <w:r>
         <w:rPr>
           <w:rFonts w:ascii="Arial" w:eastAsia="Arial" w:hAnsi="Arial" w:cs="Arial"/>
@@ -1863,7 +2606,26 @@
           <w:bCs/>
           <w:szCs w:val="24"/>
         </w:rPr>
-        <w:t xml:space="preserve">mes} </w:t>
+        <w:t>fecha_actual_</w:t>
+      </w:r>
+      <w:r>
+        <w:rPr>
+          <w:rFonts w:ascii="Arial" w:eastAsia="Arial" w:hAnsi="Arial" w:cs="Arial"/>
+          <w:b/>
+          <w:bCs/>
+          <w:szCs w:val="24"/>
+        </w:rPr>
+        <w:t>mes</w:t>
+      </w:r>
+      <w:proofErr w:type="spellEnd"/>
+      <w:r>
+        <w:rPr>
+          <w:rFonts w:ascii="Arial" w:eastAsia="Arial" w:hAnsi="Arial" w:cs="Arial"/>
+          <w:b/>
+          <w:bCs/>
+          <w:szCs w:val="24"/>
+        </w:rPr>
+        <w:t xml:space="preserve">} </w:t>
       </w:r>
       <w:r>
         <w:rPr>
@@ -1884,7 +2646,27 @@
           <w:bCs/>
           <w:szCs w:val="24"/>
         </w:rPr>
-        <w:t>{fecha_actual_año}</w:t>
+        <w:t>{</w:t>
+      </w:r>
+      <w:proofErr w:type="spellStart"/>
+      <w:r>
+        <w:rPr>
+          <w:rFonts w:ascii="Arial" w:eastAsia="Arial" w:hAnsi="Arial" w:cs="Arial"/>
+          <w:b/>
+          <w:bCs/>
+          <w:szCs w:val="24"/>
+        </w:rPr>
+        <w:t>fecha_actual_año</w:t>
+      </w:r>
+      <w:proofErr w:type="spellEnd"/>
+      <w:r>
+        <w:rPr>
+          <w:rFonts w:ascii="Arial" w:eastAsia="Arial" w:hAnsi="Arial" w:cs="Arial"/>
+          <w:b/>
+          <w:bCs/>
+          <w:szCs w:val="24"/>
+        </w:rPr>
+        <w:t>}</w:t>
       </w:r>
       <w:r>
         <w:rPr>
@@ -2035,7 +2817,25 @@
                                 <w:b/>
                                 <w:szCs w:val="24"/>
                               </w:rPr>
-                              <w:t>{convocante_nombres}</w:t>
+                              <w:t>{</w:t>
+                            </w:r>
+                            <w:proofErr w:type="spellStart"/>
+                            <w:r>
+                              <w:rPr>
+                                <w:rFonts w:ascii="Arial" w:eastAsia="Arial" w:hAnsi="Arial" w:cs="Arial"/>
+                                <w:b/>
+                                <w:szCs w:val="24"/>
+                              </w:rPr>
+                              <w:t>convocante_nombres</w:t>
+                            </w:r>
+                            <w:proofErr w:type="spellEnd"/>
+                            <w:r>
+                              <w:rPr>
+                                <w:rFonts w:ascii="Arial" w:eastAsia="Arial" w:hAnsi="Arial" w:cs="Arial"/>
+                                <w:b/>
+                                <w:szCs w:val="24"/>
+                              </w:rPr>
+                              <w:t>}</w:t>
                             </w:r>
                             <w:r>
                               <w:rPr>
@@ -2059,7 +2859,43 @@
                                 <w:b/>
                                 <w:szCs w:val="24"/>
                               </w:rPr>
-                              <w:t>C.C. No. {convocante_identificacion} de {convocante_lugar_expedicion}</w:t>
+                              <w:t>C.C. No. {</w:t>
+                            </w:r>
+                            <w:proofErr w:type="spellStart"/>
+                            <w:r>
+                              <w:rPr>
+                                <w:rFonts w:ascii="Arial" w:eastAsia="Arial" w:hAnsi="Arial" w:cs="Arial"/>
+                                <w:b/>
+                                <w:szCs w:val="24"/>
+                              </w:rPr>
+                              <w:t>convocante_identificacion</w:t>
+                            </w:r>
+                            <w:proofErr w:type="spellEnd"/>
+                            <w:r>
+                              <w:rPr>
+                                <w:rFonts w:ascii="Arial" w:eastAsia="Arial" w:hAnsi="Arial" w:cs="Arial"/>
+                                <w:b/>
+                                <w:szCs w:val="24"/>
+                              </w:rPr>
+                              <w:t>} de {</w:t>
+                            </w:r>
+                            <w:proofErr w:type="spellStart"/>
+                            <w:r>
+                              <w:rPr>
+                                <w:rFonts w:ascii="Arial" w:eastAsia="Arial" w:hAnsi="Arial" w:cs="Arial"/>
+                                <w:b/>
+                                <w:szCs w:val="24"/>
+                              </w:rPr>
+                              <w:t>convocante_lugar_expedicion</w:t>
+                            </w:r>
+                            <w:proofErr w:type="spellEnd"/>
+                            <w:r>
+                              <w:rPr>
+                                <w:rFonts w:ascii="Arial" w:eastAsia="Arial" w:hAnsi="Arial" w:cs="Arial"/>
+                                <w:b/>
+                                <w:szCs w:val="24"/>
+                              </w:rPr>
+                              <w:t>}</w:t>
                             </w:r>
                           </w:p>
                           <w:p>
@@ -2271,7 +3107,25 @@
                                 <w:b/>
                                 <w:szCs w:val="24"/>
                               </w:rPr>
-                              <w:t>{convocado_nombres}</w:t>
+                              <w:t>{</w:t>
+                            </w:r>
+                            <w:proofErr w:type="spellStart"/>
+                            <w:r>
+                              <w:rPr>
+                                <w:rFonts w:ascii="Arial" w:eastAsia="Arial" w:hAnsi="Arial" w:cs="Arial"/>
+                                <w:b/>
+                                <w:szCs w:val="24"/>
+                              </w:rPr>
+                              <w:t>convocado_nombres</w:t>
+                            </w:r>
+                            <w:proofErr w:type="spellEnd"/>
+                            <w:r>
+                              <w:rPr>
+                                <w:rFonts w:ascii="Arial" w:eastAsia="Arial" w:hAnsi="Arial" w:cs="Arial"/>
+                                <w:b/>
+                                <w:szCs w:val="24"/>
+                              </w:rPr>
+                              <w:t>}</w:t>
                             </w:r>
                             <w:r>
                               <w:rPr>
@@ -2280,7 +3134,16 @@
                                 <w:szCs w:val="24"/>
                               </w:rPr>
                               <w:tab/>
-                              <w:t xml:space="preserve">                                                             C.C. No. {convocado_</w:t>
+                              <w:t xml:space="preserve">                                                             C.C. No. {</w:t>
+                            </w:r>
+                            <w:proofErr w:type="spellStart"/>
+                            <w:r>
+                              <w:rPr>
+                                <w:rFonts w:ascii="Arial" w:eastAsia="Arial" w:hAnsi="Arial" w:cs="Arial"/>
+                                <w:b/>
+                                <w:szCs w:val="24"/>
+                              </w:rPr>
+                              <w:t>convocado_</w:t>
                             </w:r>
                             <w:r>
                               <w:rPr>
@@ -2288,7 +3151,16 @@
                                 <w:b/>
                                 <w:szCs w:val="24"/>
                               </w:rPr>
-                              <w:t>identificacion} de</w:t>
+                              <w:t>identificacion</w:t>
+                            </w:r>
+                            <w:proofErr w:type="spellEnd"/>
+                            <w:r>
+                              <w:rPr>
+                                <w:rFonts w:ascii="Arial" w:eastAsia="Arial" w:hAnsi="Arial" w:cs="Arial"/>
+                                <w:b/>
+                                <w:szCs w:val="24"/>
+                              </w:rPr>
+                              <w:t>} de</w:t>
                             </w:r>
                             <w:r>
                               <w:rPr>
@@ -2296,7 +3168,25 @@
                                 <w:b/>
                                 <w:szCs w:val="24"/>
                               </w:rPr>
-                              <w:t xml:space="preserve"> {convocado_lugar_expedicion}</w:t>
+                              <w:t xml:space="preserve"> {</w:t>
+                            </w:r>
+                            <w:proofErr w:type="spellStart"/>
+                            <w:r>
+                              <w:rPr>
+                                <w:rFonts w:ascii="Arial" w:eastAsia="Arial" w:hAnsi="Arial" w:cs="Arial"/>
+                                <w:b/>
+                                <w:szCs w:val="24"/>
+                              </w:rPr>
+                              <w:t>convocado_lugar_expedicion</w:t>
+                            </w:r>
+                            <w:proofErr w:type="spellEnd"/>
+                            <w:r>
+                              <w:rPr>
+                                <w:rFonts w:ascii="Arial" w:eastAsia="Arial" w:hAnsi="Arial" w:cs="Arial"/>
+                                <w:b/>
+                                <w:szCs w:val="24"/>
+                              </w:rPr>
+                              <w:t>}</w:t>
                             </w:r>
                           </w:p>
                           <w:p>
@@ -2580,12 +3470,37 @@
           <w:b/>
         </w:rPr>
       </w:pPr>
-      <w:r>
-        <w:rPr>
-          <w:rFonts w:ascii="Arial" w:eastAsia="Arial" w:hAnsi="Arial" w:cs="Arial"/>
-          <w:b/>
-        </w:rPr>
-        <w:t xml:space="preserve">Dr@. {conciliador_nombres} </w:t>
+      <w:proofErr w:type="spellStart"/>
+      <w:r>
+        <w:rPr>
+          <w:rFonts w:ascii="Arial" w:eastAsia="Arial" w:hAnsi="Arial" w:cs="Arial"/>
+          <w:b/>
+        </w:rPr>
+        <w:t>Dr</w:t>
+      </w:r>
+      <w:proofErr w:type="spellEnd"/>
+      <w:r>
+        <w:rPr>
+          <w:rFonts w:ascii="Arial" w:eastAsia="Arial" w:hAnsi="Arial" w:cs="Arial"/>
+          <w:b/>
+        </w:rPr>
+        <w:t>@. {</w:t>
+      </w:r>
+      <w:proofErr w:type="spellStart"/>
+      <w:r>
+        <w:rPr>
+          <w:rFonts w:ascii="Arial" w:eastAsia="Arial" w:hAnsi="Arial" w:cs="Arial"/>
+          <w:b/>
+        </w:rPr>
+        <w:t>conciliador_nombres</w:t>
+      </w:r>
+      <w:proofErr w:type="spellEnd"/>
+      <w:r>
+        <w:rPr>
+          <w:rFonts w:ascii="Arial" w:eastAsia="Arial" w:hAnsi="Arial" w:cs="Arial"/>
+          <w:b/>
+        </w:rPr>
+        <w:t xml:space="preserve">} </w:t>
       </w:r>
     </w:p>
     <w:p>
@@ -2601,7 +3516,55 @@
           <w:rFonts w:ascii="Arial" w:eastAsia="Arial" w:hAnsi="Arial" w:cs="Arial"/>
           <w:b/>
         </w:rPr>
-        <w:t>C.C Nº. {conciliador_identificacion} de {conciliador_lugar_expedicion}</w:t>
+        <w:t xml:space="preserve">C.C </w:t>
+      </w:r>
+      <w:proofErr w:type="spellStart"/>
+      <w:r>
+        <w:rPr>
+          <w:rFonts w:ascii="Arial" w:eastAsia="Arial" w:hAnsi="Arial" w:cs="Arial"/>
+          <w:b/>
+        </w:rPr>
+        <w:t>Nº</w:t>
+      </w:r>
+      <w:proofErr w:type="spellEnd"/>
+      <w:r>
+        <w:rPr>
+          <w:rFonts w:ascii="Arial" w:eastAsia="Arial" w:hAnsi="Arial" w:cs="Arial"/>
+          <w:b/>
+        </w:rPr>
+        <w:t>. {</w:t>
+      </w:r>
+      <w:proofErr w:type="spellStart"/>
+      <w:r>
+        <w:rPr>
+          <w:rFonts w:ascii="Arial" w:eastAsia="Arial" w:hAnsi="Arial" w:cs="Arial"/>
+          <w:b/>
+        </w:rPr>
+        <w:t>conciliador_identificacion</w:t>
+      </w:r>
+      <w:proofErr w:type="spellEnd"/>
+      <w:r>
+        <w:rPr>
+          <w:rFonts w:ascii="Arial" w:eastAsia="Arial" w:hAnsi="Arial" w:cs="Arial"/>
+          <w:b/>
+        </w:rPr>
+        <w:t>} de {</w:t>
+      </w:r>
+      <w:proofErr w:type="spellStart"/>
+      <w:r>
+        <w:rPr>
+          <w:rFonts w:ascii="Arial" w:eastAsia="Arial" w:hAnsi="Arial" w:cs="Arial"/>
+          <w:b/>
+        </w:rPr>
+        <w:t>conciliador_lugar_expedicion</w:t>
+      </w:r>
+      <w:proofErr w:type="spellEnd"/>
+      <w:r>
+        <w:rPr>
+          <w:rFonts w:ascii="Arial" w:eastAsia="Arial" w:hAnsi="Arial" w:cs="Arial"/>
+          <w:b/>
+        </w:rPr>
+        <w:t>}</w:t>
       </w:r>
     </w:p>
     <w:p>
@@ -2617,7 +3580,23 @@
           <w:rFonts w:ascii="Arial" w:eastAsia="Arial" w:hAnsi="Arial" w:cs="Arial"/>
           <w:b/>
         </w:rPr>
-        <w:t>T. P. No. {conciliador_tarjeta_profesional} del C. S. de la J.</w:t>
+        <w:t>T. P. No. {</w:t>
+      </w:r>
+      <w:proofErr w:type="spellStart"/>
+      <w:r>
+        <w:rPr>
+          <w:rFonts w:ascii="Arial" w:eastAsia="Arial" w:hAnsi="Arial" w:cs="Arial"/>
+          <w:b/>
+        </w:rPr>
+        <w:t>conciliador_tarjeta_profesional</w:t>
+      </w:r>
+      <w:proofErr w:type="spellEnd"/>
+      <w:r>
+        <w:rPr>
+          <w:rFonts w:ascii="Arial" w:eastAsia="Arial" w:hAnsi="Arial" w:cs="Arial"/>
+          <w:b/>
+        </w:rPr>
+        <w:t>} del C. S. de la J.</w:t>
       </w:r>
     </w:p>
     <w:p>
@@ -2683,12 +3662,12 @@
         </w:rPr>
       </w:pPr>
     </w:p>
+    <w:bookmarkStart w:id="4" w:name="_Hlk126438703"/>
     <w:p>
       <w:pPr>
         <w:widowControl w:val="0"/>
         <w:jc w:val="both"/>
       </w:pPr>
-      <w:bookmarkStart w:id="4" w:name="_Hlk126438703"/>
       <w:r>
         <w:rPr>
           <w:noProof/>
@@ -3865,7 +4844,25 @@
         <w:color w:val="A6A6A6"/>
         <w:sz w:val="20"/>
       </w:rPr>
-      <w:t>Dirección: Calle 12 N° 8 – 37; Teléfono: 327699, PBX Ext.: 2602 - 2606; Correo: ccjoseignaciotalerolosada@ugc.edu.co</w:t>
+      <w:t xml:space="preserve">Dirección: Calle 12 </w:t>
+    </w:r>
+    <w:proofErr w:type="spellStart"/>
+    <w:r>
+      <w:rPr>
+        <w:rFonts w:ascii="Arial" w:eastAsia="Arial" w:hAnsi="Arial" w:cs="Arial"/>
+        <w:color w:val="A6A6A6"/>
+        <w:sz w:val="20"/>
+      </w:rPr>
+      <w:t>N°</w:t>
+    </w:r>
+    <w:proofErr w:type="spellEnd"/>
+    <w:r>
+      <w:rPr>
+        <w:rFonts w:ascii="Arial" w:eastAsia="Arial" w:hAnsi="Arial" w:cs="Arial"/>
+        <w:color w:val="A6A6A6"/>
+        <w:sz w:val="20"/>
+      </w:rPr>
+      <w:t xml:space="preserve"> 8 – 37; Teléfono: 327699, PBX Ext.: 2602 - 2606; Correo: ccjoseignaciotalerolosada@ugc.edu.co</w:t>
     </w:r>
   </w:p>
   <w:p>
@@ -4239,7 +5236,25 @@
               <w:sz w:val="14"/>
               <w:szCs w:val="14"/>
             </w:rPr>
-            <w:t>Aprobado por la Resolución No. 2124 del 30 de Junio de 1.992</w:t>
+            <w:t xml:space="preserve">Aprobado por la Resolución No. 2124 del 30 de </w:t>
+          </w:r>
+          <w:proofErr w:type="gramStart"/>
+          <w:r>
+            <w:rPr>
+              <w:rFonts w:ascii="Arial" w:eastAsia="Arial" w:hAnsi="Arial" w:cs="Arial"/>
+              <w:sz w:val="14"/>
+              <w:szCs w:val="14"/>
+            </w:rPr>
+            <w:t>Junio</w:t>
+          </w:r>
+          <w:proofErr w:type="gramEnd"/>
+          <w:r>
+            <w:rPr>
+              <w:rFonts w:ascii="Arial" w:eastAsia="Arial" w:hAnsi="Arial" w:cs="Arial"/>
+              <w:sz w:val="14"/>
+              <w:szCs w:val="14"/>
+            </w:rPr>
+            <w:t xml:space="preserve"> de 1.992</w:t>
           </w:r>
         </w:p>
         <w:p>

</xml_diff>